<commit_message>
Update Internal Work Product/Scenari/Scenari_LC.docx
</commit_message>
<xml_diff>
--- a/Internal Work Product/Scenari/Scenari_LC.docx
+++ b/Internal Work Product/Scenari/Scenari_LC.docx
@@ -41,8 +41,8 @@
         <w:tblLook w:val="04A0" w:firstRow="1" w:lastRow="0" w:firstColumn="1" w:lastColumn="0" w:noHBand="0" w:noVBand="1"/>
       </w:tblPr>
       <w:tblGrid>
-        <w:gridCol w:w="1834"/>
-        <w:gridCol w:w="7794"/>
+        <w:gridCol w:w="1641"/>
+        <w:gridCol w:w="7987"/>
       </w:tblGrid>
       <w:tr>
         <w:tc>
@@ -225,13 +225,45 @@
               <w:rPr>
                 <w:sz w:val="28"/>
               </w:rPr>
-              <w:t xml:space="preserve"> e la sua password nel </w:t>
+              <w:t xml:space="preserve"> “china97@tiscali.it”</w:t>
+            </w:r>
+            <w:r>
+              <w:rPr>
+                <w:sz w:val="28"/>
+              </w:rPr>
+              <w:t xml:space="preserve"> e la sua password</w:t>
+            </w:r>
+            <w:r>
+              <w:rPr>
+                <w:sz w:val="28"/>
+              </w:rPr>
+              <w:t xml:space="preserve"> “</w:t>
             </w:r>
             <w:proofErr w:type="spellStart"/>
             <w:r>
               <w:rPr>
                 <w:sz w:val="28"/>
               </w:rPr>
+              <w:t>ubuntu</w:t>
+            </w:r>
+            <w:proofErr w:type="spellEnd"/>
+            <w:r>
+              <w:rPr>
+                <w:sz w:val="28"/>
+              </w:rPr>
+              <w:t>”</w:t>
+            </w:r>
+            <w:r>
+              <w:rPr>
+                <w:sz w:val="28"/>
+              </w:rPr>
+              <w:t xml:space="preserve"> nel </w:t>
+            </w:r>
+            <w:proofErr w:type="spellStart"/>
+            <w:r>
+              <w:rPr>
+                <w:sz w:val="28"/>
+              </w:rPr>
               <w:t>form</w:t>
             </w:r>
             <w:proofErr w:type="spellEnd"/>
@@ -313,6 +345,12 @@
               <w:rPr>
                 <w:sz w:val="28"/>
               </w:rPr>
+              <w:t xml:space="preserve"> al percorso “D:\lezioni\ImparareASuonareLaCornamusa\ComeLeggereUnoSpartito.mp4”</w:t>
+            </w:r>
+            <w:r>
+              <w:rPr>
+                <w:sz w:val="28"/>
+              </w:rPr>
               <w:t xml:space="preserve">, clicca quindi “conferma”. </w:t>
             </w:r>
             <w:r>
@@ -325,7 +363,15 @@
               <w:rPr>
                 <w:sz w:val="28"/>
               </w:rPr>
-              <w:t>a cui viene reindirizzato</w:t>
+              <w:t xml:space="preserve">a cui viene </w:t>
+            </w:r>
+            <w:bookmarkStart w:id="0" w:name="_GoBack"/>
+            <w:bookmarkEnd w:id="0"/>
+            <w:r>
+              <w:rPr>
+                <w:sz w:val="28"/>
+              </w:rPr>
+              <w:t>reindirizzato</w:t>
             </w:r>
             <w:r>
               <w:rPr>
@@ -390,13 +436,45 @@
               <w:rPr>
                 <w:sz w:val="28"/>
               </w:rPr>
-              <w:t xml:space="preserve"> e la sua password nel </w:t>
+              <w:t xml:space="preserve"> “dinastiaMing@virgilio.it”</w:t>
+            </w:r>
+            <w:r>
+              <w:rPr>
+                <w:sz w:val="28"/>
+              </w:rPr>
+              <w:t xml:space="preserve"> e la sua password</w:t>
+            </w:r>
+            <w:r>
+              <w:rPr>
+                <w:sz w:val="28"/>
+              </w:rPr>
+              <w:t xml:space="preserve"> “</w:t>
             </w:r>
             <w:proofErr w:type="spellStart"/>
             <w:r>
               <w:rPr>
                 <w:sz w:val="28"/>
               </w:rPr>
+              <w:t>Marco_Polo</w:t>
+            </w:r>
+            <w:proofErr w:type="spellEnd"/>
+            <w:r>
+              <w:rPr>
+                <w:sz w:val="28"/>
+              </w:rPr>
+              <w:t>”</w:t>
+            </w:r>
+            <w:r>
+              <w:rPr>
+                <w:sz w:val="28"/>
+              </w:rPr>
+              <w:t xml:space="preserve"> nel </w:t>
+            </w:r>
+            <w:proofErr w:type="spellStart"/>
+            <w:r>
+              <w:rPr>
+                <w:sz w:val="28"/>
+              </w:rPr>
               <w:t>form</w:t>
             </w:r>
             <w:proofErr w:type="spellEnd"/>
@@ -440,7 +518,14 @@
               <w:rPr>
                 <w:sz w:val="28"/>
               </w:rPr>
-              <w:t xml:space="preserve">vede un elenco con un unico elemento intitolato “Imparare a suonare la cornamusa”. Clicca su di esso e compare un sotto-elenco con un unico elemento rappresentante la lezione caricata da Pasquale, intitolato “Come leggere uno spartito”. Clicca su di esso e viene aperta una pagina in cui è presente un player video per visualizzare la lezione </w:t>
+              <w:t xml:space="preserve">vede un elenco con un unico elemento intitolato “Imparare a suonare la cornamusa”. Clicca su di esso e compare un sotto-elenco con un unico elemento rappresentante la lezione caricata da Pasquale, intitolato “Come leggere uno spartito”. Clicca su di esso e viene </w:t>
+            </w:r>
+            <w:r>
+              <w:rPr>
+                <w:sz w:val="28"/>
+              </w:rPr>
+              <w:lastRenderedPageBreak/>
+              <w:t xml:space="preserve">aperta una pagina in cui è presente un player video per visualizzare la lezione </w:t>
             </w:r>
             <w:r>
               <w:rPr>
@@ -452,14 +537,7 @@
               <w:rPr>
                 <w:sz w:val="28"/>
               </w:rPr>
-              <w:t xml:space="preserve"> due </w:t>
-            </w:r>
-            <w:r>
-              <w:rPr>
-                <w:sz w:val="28"/>
-              </w:rPr>
-              <w:lastRenderedPageBreak/>
-              <w:t>tasti: accetta e rifiuta. Gennaro guarda la lezione e la trova corretta, quindi preme il pulsante accetta</w:t>
+              <w:t xml:space="preserve"> due tasti: accetta e rifiuta. Gennaro guarda la lezione e la trova corretta, quindi preme il pulsante accetta</w:t>
             </w:r>
             <w:r>
               <w:rPr>
@@ -478,7 +556,21 @@
               <w:rPr>
                 <w:sz w:val="28"/>
               </w:rPr>
-              <w:t>Non avendo altre lezioni da approvare, Gennaro esce dalla sistema cliccando sul tasto “</w:t>
+              <w:t xml:space="preserve">Non avendo altre lezioni da approvare, Gennaro esce </w:t>
+            </w:r>
+            <w:proofErr w:type="gramStart"/>
+            <w:r>
+              <w:rPr>
+                <w:sz w:val="28"/>
+              </w:rPr>
+              <w:t>dalla sistema</w:t>
+            </w:r>
+            <w:proofErr w:type="gramEnd"/>
+            <w:r>
+              <w:rPr>
+                <w:sz w:val="28"/>
+              </w:rPr>
+              <w:t xml:space="preserve"> cliccando sul tasto “</w:t>
             </w:r>
             <w:proofErr w:type="spellStart"/>
             <w:r>
@@ -500,8 +592,6 @@
               </w:rPr>
               <w:t>nell’header.</w:t>
             </w:r>
-            <w:bookmarkStart w:id="0" w:name="_GoBack"/>
-            <w:bookmarkEnd w:id="0"/>
           </w:p>
         </w:tc>
       </w:tr>

</xml_diff>

<commit_message>
Supervisione Scenari di LC e Inserimento dei Mockup
- Modifiche grammaticali nei scenari di LC
- Inserimento dei mockup parziali negli scenari di MS
- Inserimento dei mockup Login e Research bar usati negli scenari dello studente
</commit_message>
<xml_diff>
--- a/Internal Work Product/Scenari/Scenari_LC.docx
+++ b/Internal Work Product/Scenari/Scenari_LC.docx
@@ -233,7 +233,19 @@
               <w:rPr>
                 <w:sz w:val="28"/>
               </w:rPr>
-              <w:t xml:space="preserve"> “china97@tiscali.it”</w:t>
+              <w:t xml:space="preserve"> “</w:t>
+            </w:r>
+            <w:r>
+              <w:rPr>
+                <w:sz w:val="28"/>
+              </w:rPr>
+              <w:t>guest97</w:t>
+            </w:r>
+            <w:r>
+              <w:rPr>
+                <w:sz w:val="28"/>
+              </w:rPr>
+              <w:t>@tiscali.it”</w:t>
             </w:r>
             <w:r>
               <w:rPr>
@@ -603,25 +615,7 @@
               <w:rPr>
                 <w:sz w:val="28"/>
               </w:rPr>
-              <w:t>Pasquale a</w:t>
-            </w:r>
-            <w:r>
-              <w:rPr>
-                <w:sz w:val="28"/>
-              </w:rPr>
-              <w:t xml:space="preserve">ccede </w:t>
-            </w:r>
-            <w:r>
-              <w:rPr>
-                <w:sz w:val="28"/>
-              </w:rPr>
-              <w:t xml:space="preserve">la sera </w:t>
-            </w:r>
-            <w:r>
-              <w:rPr>
-                <w:sz w:val="28"/>
-              </w:rPr>
-              <w:t xml:space="preserve">al sito, clicca il pulsante “login” in alto a destra, inserisce la sua </w:t>
+              <w:t xml:space="preserve">Pasquale accede la sera al sito, clicca il pulsante “login” in alto a destra, inserisce la sua </w:t>
             </w:r>
             <w:proofErr w:type="gramStart"/>
             <w:r>
@@ -635,7 +629,19 @@
               <w:rPr>
                 <w:sz w:val="28"/>
               </w:rPr>
-              <w:t xml:space="preserve"> “china97@tiscali.it” e la sua password “</w:t>
+              <w:t xml:space="preserve"> “</w:t>
+            </w:r>
+            <w:r>
+              <w:rPr>
+                <w:sz w:val="28"/>
+              </w:rPr>
+              <w:t>guest</w:t>
+            </w:r>
+            <w:r>
+              <w:rPr>
+                <w:sz w:val="28"/>
+              </w:rPr>
+              <w:t>97@tiscali.it” e la sua password “</w:t>
             </w:r>
             <w:proofErr w:type="spellStart"/>
             <w:r>
@@ -677,13 +683,7 @@
               <w:rPr>
                 <w:sz w:val="28"/>
               </w:rPr>
-              <w:t xml:space="preserve"> e viene reindirizzato alla sua pagina personale</w:t>
-            </w:r>
-            <w:r>
-              <w:rPr>
-                <w:sz w:val="28"/>
-              </w:rPr>
-              <w:t xml:space="preserve">. Nell’header il pulsante “notifiche” si illumina, clicca su di esso e si apre un menù contestuale in cui legge un messaggio che dice “La tua lezione “Come Leggere uno spartito” è stata accettata”. Soddisfatto, Pasquale clicca sul pulsante </w:t>
+              <w:t xml:space="preserve"> e viene reindirizzato alla sua pagina personale. Nell’header il pulsante “notifiche” si illumina, clicca su di esso e si apre un menù contestuale in cui legge un messaggio che dice “La tua lezione “Come Leggere uno spartito” è stata accettata”. Soddisfatto, Pasquale clicca sul pulsante </w:t>
             </w:r>
             <w:proofErr w:type="spellStart"/>
             <w:r>
@@ -697,7 +697,21 @@
               <w:rPr>
                 <w:sz w:val="28"/>
               </w:rPr>
-              <w:t xml:space="preserve"> nell’header scollegandosi dal sito</w:t>
+              <w:t xml:space="preserve"> nell’</w:t>
+            </w:r>
+            <w:proofErr w:type="spellStart"/>
+            <w:r>
+              <w:rPr>
+                <w:sz w:val="28"/>
+              </w:rPr>
+              <w:t>header</w:t>
+            </w:r>
+            <w:proofErr w:type="spellEnd"/>
+            <w:r>
+              <w:rPr>
+                <w:sz w:val="28"/>
+              </w:rPr>
+              <w:t xml:space="preserve"> scollegandosi dal sito</w:t>
             </w:r>
           </w:p>
         </w:tc>
@@ -905,7 +919,19 @@
               <w:rPr>
                 <w:sz w:val="28"/>
               </w:rPr>
-              <w:t xml:space="preserve"> “china97@tiscali.it” e la sua password “</w:t>
+              <w:t xml:space="preserve"> “</w:t>
+            </w:r>
+            <w:r>
+              <w:rPr>
+                <w:sz w:val="28"/>
+              </w:rPr>
+              <w:t>guest</w:t>
+            </w:r>
+            <w:r>
+              <w:rPr>
+                <w:sz w:val="28"/>
+              </w:rPr>
+              <w:t>97@tiscali.it” e la sua password “</w:t>
             </w:r>
             <w:proofErr w:type="spellStart"/>
             <w:r>
@@ -1019,7 +1045,19 @@
               <w:rPr>
                 <w:sz w:val="28"/>
               </w:rPr>
-              <w:t xml:space="preserve"> “dinastiaMing@virgilio.it” e la sua password “</w:t>
+              <w:t xml:space="preserve"> </w:t>
+            </w:r>
+            <w:r>
+              <w:rPr>
+                <w:sz w:val="28"/>
+              </w:rPr>
+              <w:t>“guest</w:t>
+            </w:r>
+            <w:r>
+              <w:rPr>
+                <w:sz w:val="28"/>
+              </w:rPr>
+              <w:t>@virgilio.it” e la sua password “</w:t>
             </w:r>
             <w:proofErr w:type="spellStart"/>
             <w:r>
@@ -1047,25 +1085,7 @@
               <w:rPr>
                 <w:sz w:val="28"/>
               </w:rPr>
-              <w:t xml:space="preserve"> della pagina di login a cui è stato reindirizzato, clicca sul pulsante “login” della pagina e viene reindirizzato alla sua pagina personale, dove vede un messaggio nella sua bacheca presente al centro della pagina che dice “hai 1 lezione in attesa di approvazione”. Clicca sul messaggio e viene reindirizzato alla pagina “Approvazione lezioni” dove vede un elenco con un unico elemento intitolato “Imparare a suonare la cornamusa”. Clicca su di esso e compare un sotto-elenco con un unico elemento rappresentante la lezione caricata da Pasquale, intitolato “Come leggere uno spartito”. Clicca su di esso e viene aperta una pagina in cui è presente un player video per visualizzare la lezione e due tasti: accetta e rifiuta. Gennaro guarda la lezione e la trova </w:t>
-            </w:r>
-            <w:r>
-              <w:rPr>
-                <w:sz w:val="28"/>
-              </w:rPr>
-              <w:t>non corretta in quanto troppo breve</w:t>
-            </w:r>
-            <w:r>
-              <w:rPr>
-                <w:sz w:val="28"/>
-              </w:rPr>
-              <w:t xml:space="preserve">, quindi preme il pulsante </w:t>
-            </w:r>
-            <w:r>
-              <w:rPr>
-                <w:sz w:val="28"/>
-              </w:rPr>
-              <w:t>rifiuta</w:t>
+              <w:t xml:space="preserve"> della pagina di login a cui è stato reindirizzato, clicca sul pulsante “login” della pagina e viene reindirizzato alla sua pagina personale, dove vede un messaggio nella sua bacheca presente al centro della pagina che dice “hai 1 lezione in attesa di approvazione”. Clicca sul messaggio e viene reindirizzato alla pagina “Approvazione lezioni” dove vede un elenco con un unico elemento intitolato “Imparare a suonare la cornamusa”. Clicca su di esso e compare un sotto-elenco con un unico elemento rappresentante la lezione caricata da Pasquale, intitolato “Come leggere uno spartito”. Clicca su di esso e viene aperta una pagina in cui è presente un player video per visualizzare la lezione e due tasti: accetta e rifiuta. Gennaro guarda la lezione e la trova non corretta in quanto troppo breve, quindi preme il pulsante rifiuta</w:t>
             </w:r>
             <w:r>
               <w:rPr>
@@ -1085,13 +1105,7 @@
               <w:rPr>
                 <w:sz w:val="28"/>
               </w:rPr>
-              <w:t xml:space="preserve"> di scrittura dove poter inserire un messaggio opzionale riguardo le motivazioni del rifiuto ed un pulsante “conferma”. Gennaro quindi scrive </w:t>
-            </w:r>
-            <w:r>
-              <w:rPr>
-                <w:sz w:val="28"/>
-              </w:rPr>
-              <w:t>il messaggio “Signor Pasquale, le scrivo per comunicarle che la sua lezione “</w:t>
+              <w:t xml:space="preserve"> di scrittura dove poter inserire un messaggio opzionale riguardo le motivazioni del rifiuto ed un pulsante “conferma”. Gennaro quindi scrive il messaggio “Signor Pasquale, le scrivo per comunicarle che la sua lezione “</w:t>
             </w:r>
             <w:proofErr w:type="spellStart"/>
             <w:r>
@@ -1105,13 +1119,7 @@
               <w:rPr>
                 <w:sz w:val="28"/>
               </w:rPr>
-              <w:t>” è stata rifiutata in quanto troppo breve e non abbastanza approfondita. La invito a riprovare”</w:t>
-            </w:r>
-            <w:r>
-              <w:rPr>
-                <w:sz w:val="28"/>
-              </w:rPr>
-              <w:t>. Clicca quindi sul pulsante conferma</w:t>
+              <w:t>” è stata rifiutata in quanto troppo breve e non abbastanza approfondita. La invito a riprovare”. Clicca quindi sul pulsante conferma</w:t>
             </w:r>
             <w:r>
               <w:rPr>
@@ -1185,7 +1193,19 @@
               <w:rPr>
                 <w:sz w:val="28"/>
               </w:rPr>
-              <w:t xml:space="preserve"> “china97@tiscali.it” e la sua password “</w:t>
+              <w:t xml:space="preserve"> “</w:t>
+            </w:r>
+            <w:r>
+              <w:rPr>
+                <w:sz w:val="28"/>
+              </w:rPr>
+              <w:t>guest</w:t>
+            </w:r>
+            <w:r>
+              <w:rPr>
+                <w:sz w:val="28"/>
+              </w:rPr>
+              <w:t>97@tiscali.it” e la sua password “</w:t>
             </w:r>
             <w:proofErr w:type="spellStart"/>
             <w:r>
@@ -1259,13 +1279,7 @@
               <w:rPr>
                 <w:sz w:val="28"/>
               </w:rPr>
-              <w:t xml:space="preserve">Clicca quindi sul messaggio e viene reindirizzato alla pagina “Notifiche” del suo account dove legge l’ultima notifica intitolata “Come imparare a suonare la cornamusa: rifiuto lezione” con il messaggio di Gennaro allegato scritto sotto. Pasquale, amareggiato, decide di registrare nuovamente la lezione, quindi </w:t>
-            </w:r>
-            <w:r>
-              <w:rPr>
-                <w:sz w:val="28"/>
-              </w:rPr>
-              <w:t>si discollega dal sito cliccando sul pulsante “</w:t>
+              <w:t>Clicca quindi sul messaggio e viene reindirizzato alla pagina “Notifiche” del suo account dove legge l’ultima notifica intitolata “Come imparare a suonare la cornamusa: rifiuto lezione” con il messaggio di Gennaro allegato scritto sotto. Pasquale, amareggiato, decide di registrare nuovamente la lezione, quindi si discollega dal sito cliccando sul pulsante “</w:t>
             </w:r>
             <w:proofErr w:type="spellStart"/>
             <w:r>
@@ -1281,8 +1295,6 @@
               </w:rPr>
               <w:t>” in alto a destra, accanto al proprio nome nell’header.</w:t>
             </w:r>
-            <w:bookmarkStart w:id="0" w:name="_GoBack"/>
-            <w:bookmarkEnd w:id="0"/>
           </w:p>
         </w:tc>
       </w:tr>
@@ -1293,6 +1305,8 @@
           <w:sz w:val="36"/>
         </w:rPr>
       </w:pPr>
+      <w:bookmarkStart w:id="0" w:name="_GoBack"/>
+      <w:bookmarkEnd w:id="0"/>
     </w:p>
     <w:sectPr>
       <w:pgSz w:w="11906" w:h="16838"/>

</xml_diff>

<commit_message>
Aggiornamento PS e Scenari LC
- Correzione errori
- Inserimento requisiti non funzionali in maniera parziale
</commit_message>
<xml_diff>
--- a/Internal Work Product/Scenari/Scenari_LC.docx
+++ b/Internal Work Product/Scenari/Scenari_LC.docx
@@ -195,6 +195,7 @@
                 <w:sz w:val="28"/>
               </w:rPr>
             </w:pPr>
+            <w:bookmarkStart w:id="0" w:name="_Hlk528315664"/>
             <w:r>
               <w:rPr>
                 <w:sz w:val="28"/>
@@ -233,7 +234,19 @@
               <w:rPr>
                 <w:sz w:val="28"/>
               </w:rPr>
-              <w:t xml:space="preserve"> “china97@tiscali.it”</w:t>
+              <w:t xml:space="preserve"> “</w:t>
+            </w:r>
+            <w:r>
+              <w:rPr>
+                <w:sz w:val="28"/>
+              </w:rPr>
+              <w:t>aqua</w:t>
+            </w:r>
+            <w:r>
+              <w:rPr>
+                <w:sz w:val="28"/>
+              </w:rPr>
+              <w:t>@tiscali.it”</w:t>
             </w:r>
             <w:r>
               <w:rPr>
@@ -265,224 +278,194 @@
               <w:rPr>
                 <w:sz w:val="28"/>
               </w:rPr>
-              <w:t xml:space="preserve"> nel </w:t>
+              <w:t xml:space="preserve"> nel form </w:t>
+            </w:r>
+            <w:r>
+              <w:rPr>
+                <w:sz w:val="28"/>
+              </w:rPr>
+              <w:t>della pagina di login apertasi, clicca sul pulsante di conferma “login” sotto il form e viene reindirizzato alla sua pagina personale</w:t>
+            </w:r>
+            <w:r>
+              <w:rPr>
+                <w:sz w:val="28"/>
+              </w:rPr>
+              <w:t>, qui clicca sul corso “Imparare a suonare la cornamusa”</w:t>
+            </w:r>
+            <w:r>
+              <w:rPr>
+                <w:sz w:val="28"/>
+              </w:rPr>
+              <w:t>, elencato insieme agli altri corsi da lui tenuti nella sua homepage.</w:t>
+            </w:r>
+            <w:r>
+              <w:rPr>
+                <w:sz w:val="28"/>
+              </w:rPr>
+              <w:t xml:space="preserve"> Viene reindirizzato alla pagina del corso</w:t>
+            </w:r>
+            <w:r>
+              <w:rPr>
+                <w:sz w:val="28"/>
+              </w:rPr>
+              <w:t xml:space="preserve"> </w:t>
+            </w:r>
+            <w:r>
+              <w:rPr>
+                <w:sz w:val="28"/>
+              </w:rPr>
+              <w:t>dove c</w:t>
+            </w:r>
+            <w:r>
+              <w:rPr>
+                <w:sz w:val="28"/>
+              </w:rPr>
+              <w:t>licca sul pulsante “Inserisci lezione”</w:t>
+            </w:r>
+            <w:r>
+              <w:rPr>
+                <w:sz w:val="28"/>
+              </w:rPr>
+              <w:t xml:space="preserve"> alla destra del nome del corso</w:t>
+            </w:r>
+            <w:r>
+              <w:rPr>
+                <w:sz w:val="28"/>
+              </w:rPr>
+              <w:t>, quindi seleziona tramite la finestra sul file system il video della lezione da caricare</w:t>
+            </w:r>
+            <w:r>
+              <w:rPr>
+                <w:sz w:val="28"/>
+              </w:rPr>
+              <w:t xml:space="preserve"> al percorso “D:\lezioni\ImparareASuonareLaCornamusa\ComeLeggereUnoSpartito.mp4”</w:t>
+            </w:r>
+            <w:r>
+              <w:rPr>
+                <w:sz w:val="28"/>
+              </w:rPr>
+              <w:t xml:space="preserve">, clicca quindi “conferma”. </w:t>
+            </w:r>
+            <w:r>
+              <w:rPr>
+                <w:sz w:val="28"/>
+              </w:rPr>
+              <w:t xml:space="preserve">Nella pagina </w:t>
+            </w:r>
+            <w:r>
+              <w:rPr>
+                <w:sz w:val="28"/>
+              </w:rPr>
+              <w:t>a cui viene reindirizzato</w:t>
+            </w:r>
+            <w:r>
+              <w:rPr>
+                <w:sz w:val="28"/>
+              </w:rPr>
+              <w:t xml:space="preserve"> </w:t>
+            </w:r>
+            <w:r>
+              <w:rPr>
+                <w:sz w:val="28"/>
+              </w:rPr>
+              <w:t>gli viene notificato che la lezione verrà resa disponibile appena Gennaro avrà accettato la pubblicazione.</w:t>
+            </w:r>
+            <w:r>
+              <w:rPr>
+                <w:sz w:val="28"/>
+              </w:rPr>
+              <w:t xml:space="preserve"> Pasquale si discollega dal sito cliccando sul pulsante “</w:t>
             </w:r>
             <w:proofErr w:type="spellStart"/>
             <w:r>
               <w:rPr>
                 <w:sz w:val="28"/>
               </w:rPr>
-              <w:t>form</w:t>
+              <w:t>logout</w:t>
             </w:r>
             <w:proofErr w:type="spellEnd"/>
             <w:r>
               <w:rPr>
                 <w:sz w:val="28"/>
               </w:rPr>
-              <w:t xml:space="preserve"> </w:t>
-            </w:r>
-            <w:r>
-              <w:rPr>
-                <w:sz w:val="28"/>
-              </w:rPr>
-              <w:t xml:space="preserve">della pagina di login apertasi, clicca sul pulsante di conferma “login” sotto il </w:t>
+              <w:t>” in alto a destra, accanto al proprio nome nell’header.</w:t>
+            </w:r>
+          </w:p>
+          <w:p>
+            <w:pPr>
+              <w:rPr>
+                <w:sz w:val="28"/>
+              </w:rPr>
+            </w:pPr>
+            <w:r>
+              <w:rPr>
+                <w:sz w:val="28"/>
+              </w:rPr>
+              <w:t xml:space="preserve">Gennaro si collega al sito il giorno dopo, </w:t>
+            </w:r>
+            <w:r>
+              <w:rPr>
+                <w:sz w:val="28"/>
+              </w:rPr>
+              <w:t xml:space="preserve">clicca sul pulsante “login” nell’header, inserisce la sua </w:t>
+            </w:r>
+            <w:proofErr w:type="gramStart"/>
+            <w:r>
+              <w:rPr>
+                <w:sz w:val="28"/>
+              </w:rPr>
+              <w:t>email</w:t>
+            </w:r>
+            <w:proofErr w:type="gramEnd"/>
+            <w:r>
+              <w:rPr>
+                <w:sz w:val="28"/>
+              </w:rPr>
+              <w:t xml:space="preserve"> “</w:t>
+            </w:r>
+            <w:r>
+              <w:rPr>
+                <w:sz w:val="28"/>
+              </w:rPr>
+              <w:t>genny17</w:t>
+            </w:r>
+            <w:r>
+              <w:rPr>
+                <w:sz w:val="28"/>
+              </w:rPr>
+              <w:t>@virgilio.it”</w:t>
+            </w:r>
+            <w:r>
+              <w:rPr>
+                <w:sz w:val="28"/>
+              </w:rPr>
+              <w:t xml:space="preserve"> e la sua password</w:t>
+            </w:r>
+            <w:r>
+              <w:rPr>
+                <w:sz w:val="28"/>
+              </w:rPr>
+              <w:t xml:space="preserve"> “</w:t>
             </w:r>
             <w:proofErr w:type="spellStart"/>
             <w:r>
               <w:rPr>
                 <w:sz w:val="28"/>
               </w:rPr>
-              <w:t>form</w:t>
+              <w:t>Marco_Polo</w:t>
             </w:r>
             <w:proofErr w:type="spellEnd"/>
             <w:r>
               <w:rPr>
                 <w:sz w:val="28"/>
               </w:rPr>
-              <w:t xml:space="preserve"> e viene reindirizzato alla sua pagina personale</w:t>
-            </w:r>
-            <w:r>
-              <w:rPr>
-                <w:sz w:val="28"/>
-              </w:rPr>
-              <w:t>, qui clicca sul corso “Imparare a suonare la cornamusa”</w:t>
-            </w:r>
-            <w:r>
-              <w:rPr>
-                <w:sz w:val="28"/>
-              </w:rPr>
-              <w:t>, elencato insieme agli altri corsi da lui tenuti nella sua homepage.</w:t>
-            </w:r>
-            <w:r>
-              <w:rPr>
-                <w:sz w:val="28"/>
-              </w:rPr>
-              <w:t xml:space="preserve"> Viene reindirizzato alla pagina del corso</w:t>
-            </w:r>
-            <w:r>
-              <w:rPr>
-                <w:sz w:val="28"/>
-              </w:rPr>
-              <w:t xml:space="preserve"> </w:t>
-            </w:r>
-            <w:r>
-              <w:rPr>
-                <w:sz w:val="28"/>
-              </w:rPr>
-              <w:t>dove c</w:t>
-            </w:r>
-            <w:r>
-              <w:rPr>
-                <w:sz w:val="28"/>
-              </w:rPr>
-              <w:t>licca sul pulsante “Inserisci lezione”</w:t>
-            </w:r>
-            <w:r>
-              <w:rPr>
-                <w:sz w:val="28"/>
-              </w:rPr>
-              <w:t xml:space="preserve"> alla destra del nome del corso</w:t>
-            </w:r>
-            <w:r>
-              <w:rPr>
-                <w:sz w:val="28"/>
-              </w:rPr>
-              <w:t>, quindi seleziona tramite la finestra sul file system il video della lezione da caricare</w:t>
-            </w:r>
-            <w:r>
-              <w:rPr>
-                <w:sz w:val="28"/>
-              </w:rPr>
-              <w:t xml:space="preserve"> al percorso “D:\lezioni\ImparareASuonareLaCornamusa\ComeLeggereUnoSpartito.mp4”</w:t>
-            </w:r>
-            <w:r>
-              <w:rPr>
-                <w:sz w:val="28"/>
-              </w:rPr>
-              <w:t xml:space="preserve">, clicca quindi “conferma”. </w:t>
-            </w:r>
-            <w:r>
-              <w:rPr>
-                <w:sz w:val="28"/>
-              </w:rPr>
-              <w:t xml:space="preserve">Nella pagina </w:t>
-            </w:r>
-            <w:r>
-              <w:rPr>
-                <w:sz w:val="28"/>
-              </w:rPr>
-              <w:t>a cui viene reindirizzato</w:t>
-            </w:r>
-            <w:r>
-              <w:rPr>
-                <w:sz w:val="28"/>
-              </w:rPr>
-              <w:t xml:space="preserve"> </w:t>
-            </w:r>
-            <w:r>
-              <w:rPr>
-                <w:sz w:val="28"/>
-              </w:rPr>
-              <w:t>gli viene notificato che la lezione verrà resa disponibile appena Gennaro avrà accettato la pubblicazione.</w:t>
-            </w:r>
-            <w:r>
-              <w:rPr>
-                <w:sz w:val="28"/>
-              </w:rPr>
-              <w:t xml:space="preserve"> Pasquale si discollega dal sito cliccando sul pulsante “</w:t>
-            </w:r>
-            <w:proofErr w:type="spellStart"/>
-            <w:r>
-              <w:rPr>
-                <w:sz w:val="28"/>
-              </w:rPr>
-              <w:t>logout</w:t>
-            </w:r>
-            <w:proofErr w:type="spellEnd"/>
-            <w:r>
-              <w:rPr>
-                <w:sz w:val="28"/>
-              </w:rPr>
-              <w:t>” in alto a destra, accanto al proprio nome nell’header.</w:t>
-            </w:r>
-          </w:p>
-          <w:p>
-            <w:pPr>
-              <w:rPr>
-                <w:sz w:val="28"/>
-              </w:rPr>
-            </w:pPr>
-            <w:r>
-              <w:rPr>
-                <w:sz w:val="28"/>
-              </w:rPr>
-              <w:t xml:space="preserve">Gennaro si collega al sito il giorno dopo, </w:t>
-            </w:r>
-            <w:r>
-              <w:rPr>
-                <w:sz w:val="28"/>
-              </w:rPr>
-              <w:t xml:space="preserve">clicca sul pulsante “login” nell’header, inserisce la sua </w:t>
-            </w:r>
-            <w:proofErr w:type="gramStart"/>
-            <w:r>
-              <w:rPr>
-                <w:sz w:val="28"/>
-              </w:rPr>
-              <w:t>email</w:t>
-            </w:r>
-            <w:proofErr w:type="gramEnd"/>
-            <w:r>
-              <w:rPr>
-                <w:sz w:val="28"/>
-              </w:rPr>
-              <w:t xml:space="preserve"> “dinastiaMing@virgilio.it”</w:t>
-            </w:r>
-            <w:r>
-              <w:rPr>
-                <w:sz w:val="28"/>
-              </w:rPr>
-              <w:t xml:space="preserve"> e la sua password</w:t>
-            </w:r>
-            <w:r>
-              <w:rPr>
-                <w:sz w:val="28"/>
-              </w:rPr>
-              <w:t xml:space="preserve"> “</w:t>
-            </w:r>
-            <w:proofErr w:type="spellStart"/>
-            <w:r>
-              <w:rPr>
-                <w:sz w:val="28"/>
-              </w:rPr>
-              <w:t>Marco_Polo</w:t>
-            </w:r>
-            <w:proofErr w:type="spellEnd"/>
-            <w:r>
-              <w:rPr>
-                <w:sz w:val="28"/>
-              </w:rPr>
               <w:t>”</w:t>
             </w:r>
             <w:r>
               <w:rPr>
                 <w:sz w:val="28"/>
               </w:rPr>
-              <w:t xml:space="preserve"> nel </w:t>
-            </w:r>
-            <w:proofErr w:type="spellStart"/>
-            <w:r>
-              <w:rPr>
-                <w:sz w:val="28"/>
-              </w:rPr>
-              <w:t>form</w:t>
-            </w:r>
-            <w:proofErr w:type="spellEnd"/>
-            <w:r>
-              <w:rPr>
-                <w:sz w:val="28"/>
-              </w:rPr>
-              <w:t xml:space="preserve"> della pagina di login a cui è stato reindirizzato, clicca sul pulsante “login” della pagina e viene reindirizzato</w:t>
+              <w:t xml:space="preserve"> nel form della pagina di login a cui è stato reindirizzato, clicca sul pulsante “login” della pagina e viene reindirizzato</w:t>
             </w:r>
             <w:r>
               <w:rPr>
@@ -617,7 +600,19 @@
               <w:rPr>
                 <w:sz w:val="28"/>
               </w:rPr>
-              <w:t xml:space="preserve"> “china97@tiscali.it” e la sua password “</w:t>
+              <w:t xml:space="preserve"> “</w:t>
+            </w:r>
+            <w:r>
+              <w:rPr>
+                <w:sz w:val="28"/>
+              </w:rPr>
+              <w:t>aqua</w:t>
+            </w:r>
+            <w:r>
+              <w:rPr>
+                <w:sz w:val="28"/>
+              </w:rPr>
+              <w:t>@tiscali.it” e la sua password “</w:t>
             </w:r>
             <w:proofErr w:type="spellStart"/>
             <w:r>
@@ -631,50 +626,37 @@
               <w:rPr>
                 <w:sz w:val="28"/>
               </w:rPr>
-              <w:t xml:space="preserve">” nel </w:t>
+              <w:t xml:space="preserve">” nel form della pagina di login apertasi, clicca sul pulsante di conferma “login” sotto il form e viene reindirizzato alla sua pagina personale. Nell’header il pulsante “notifiche” si illumina, clicca su di esso e si apre un menù contestuale in cui legge un messaggio che dice “La tua lezione “Come Leggere uno spartito” è stata accettata”. Soddisfatto, Pasquale clicca sul pulsante </w:t>
             </w:r>
             <w:proofErr w:type="spellStart"/>
             <w:r>
               <w:rPr>
                 <w:sz w:val="28"/>
               </w:rPr>
-              <w:t>form</w:t>
+              <w:t>logout</w:t>
             </w:r>
             <w:proofErr w:type="spellEnd"/>
             <w:r>
               <w:rPr>
                 <w:sz w:val="28"/>
               </w:rPr>
-              <w:t xml:space="preserve"> della pagina di login apertasi, clicca sul pulsante di conferma “login” sotto il </w:t>
+              <w:t xml:space="preserve"> nell’</w:t>
             </w:r>
             <w:proofErr w:type="spellStart"/>
             <w:r>
               <w:rPr>
                 <w:sz w:val="28"/>
               </w:rPr>
-              <w:t>form</w:t>
+              <w:t>header</w:t>
             </w:r>
             <w:proofErr w:type="spellEnd"/>
             <w:r>
               <w:rPr>
                 <w:sz w:val="28"/>
               </w:rPr>
-              <w:t xml:space="preserve"> e viene reindirizzato alla sua pagina personale. Nell’header il pulsante “notifiche” si illumina, clicca su di esso e si apre un menù contestuale in cui legge un messaggio che dice “La tua lezione “Come Leggere uno spartito” è stata accettata”. Soddisfatto, Pasquale clicca sul pulsante </w:t>
-            </w:r>
-            <w:proofErr w:type="spellStart"/>
-            <w:r>
-              <w:rPr>
-                <w:sz w:val="28"/>
-              </w:rPr>
-              <w:t>logout</w:t>
-            </w:r>
-            <w:proofErr w:type="spellEnd"/>
-            <w:r>
-              <w:rPr>
-                <w:sz w:val="28"/>
-              </w:rPr>
-              <w:t xml:space="preserve"> nell’header scollegandosi dal sito</w:t>
-            </w:r>
+              <w:t xml:space="preserve"> scollegandosi dal sito</w:t>
+            </w:r>
+            <w:bookmarkEnd w:id="0"/>
           </w:p>
         </w:tc>
       </w:tr>
@@ -881,7 +863,19 @@
               <w:rPr>
                 <w:sz w:val="28"/>
               </w:rPr>
-              <w:t xml:space="preserve"> “china97@tiscali.it” e la sua password “</w:t>
+              <w:t xml:space="preserve"> “</w:t>
+            </w:r>
+            <w:r>
+              <w:rPr>
+                <w:sz w:val="28"/>
+              </w:rPr>
+              <w:t>aqua</w:t>
+            </w:r>
+            <w:r>
+              <w:rPr>
+                <w:sz w:val="28"/>
+              </w:rPr>
+              <w:t>@tiscali.it” e la sua password “</w:t>
             </w:r>
             <w:proofErr w:type="spellStart"/>
             <w:r>
@@ -895,35 +889,7 @@
               <w:rPr>
                 <w:sz w:val="28"/>
               </w:rPr>
-              <w:t xml:space="preserve">” nel </w:t>
-            </w:r>
-            <w:proofErr w:type="spellStart"/>
-            <w:r>
-              <w:rPr>
-                <w:sz w:val="28"/>
-              </w:rPr>
-              <w:t>form</w:t>
-            </w:r>
-            <w:proofErr w:type="spellEnd"/>
-            <w:r>
-              <w:rPr>
-                <w:sz w:val="28"/>
-              </w:rPr>
-              <w:t xml:space="preserve"> della pagina di login apertasi, clicca sul pulsante di conferma “login” sotto il </w:t>
-            </w:r>
-            <w:proofErr w:type="spellStart"/>
-            <w:r>
-              <w:rPr>
-                <w:sz w:val="28"/>
-              </w:rPr>
-              <w:t>form</w:t>
-            </w:r>
-            <w:proofErr w:type="spellEnd"/>
-            <w:r>
-              <w:rPr>
-                <w:sz w:val="28"/>
-              </w:rPr>
-              <w:t xml:space="preserve"> e viene reindirizzato alla sua pagina personale, qui clicca sul corso “Imparare a suonare la cornamusa”, elencato insieme agli altri corsi da lui tenuti nella sua homepage. Viene reindirizzato alla pagina del corso dove clicca sul pulsante “Inserisci lezione” alla destra del nome del corso, quindi seleziona tramite la finestra sul file system il video della lezione da caricare al percorso “D:\lezioni\ImparareASuonareLaCornamusa\ComeLeggereUnoSpartito.mp4”, clicca quindi “conferma”. </w:t>
+              <w:t xml:space="preserve">” nel form della pagina di login apertasi, clicca sul pulsante di conferma “login” sotto il form e viene reindirizzato alla sua pagina personale, qui clicca sul corso “Imparare a suonare la cornamusa”, elencato insieme agli altri corsi da lui tenuti nella sua homepage. Viene reindirizzato alla pagina del corso dove clicca sul pulsante “Inserisci lezione” alla destra del nome del corso, quindi seleziona tramite la finestra sul file system il video della lezione da caricare al percorso “D:\lezioni\ImparareASuonareLaCornamusa\ComeLeggereUnoSpartito.mp4”, clicca quindi “conferma”. </w:t>
             </w:r>
             <w:r>
               <w:rPr>
@@ -995,7 +961,19 @@
               <w:rPr>
                 <w:sz w:val="28"/>
               </w:rPr>
-              <w:t xml:space="preserve"> “dinastiaMing@virgilio.it” e la sua password “</w:t>
+              <w:t xml:space="preserve"> “</w:t>
+            </w:r>
+            <w:r>
+              <w:rPr>
+                <w:sz w:val="28"/>
+              </w:rPr>
+              <w:t>genny19</w:t>
+            </w:r>
+            <w:r>
+              <w:rPr>
+                <w:sz w:val="28"/>
+              </w:rPr>
+              <w:t>@virgilio.it” e la sua password “</w:t>
             </w:r>
             <w:proofErr w:type="spellStart"/>
             <w:r>
@@ -1009,171 +987,127 @@
               <w:rPr>
                 <w:sz w:val="28"/>
               </w:rPr>
-              <w:t xml:space="preserve">” nel </w:t>
+              <w:t>” nel form della pagina di login a cui è stato reindirizzato, clicca sul pulsante “login” della pagina e viene reindirizzato alla sua pagina personale, dove vede un messaggio nella sua bacheca presente al centro della pagina che dice “hai 1 lezione in attesa di approvazione”. Clicca sul messaggio e viene reindirizzato alla pagina “Approvazione lezioni” dove vede un elenco con un unico elemento intitolato “Imparare a suonare la cornamusa”. Clicca su di esso e compare un sotto-elenco con un unico elemento rappresentante la lezione caricata da Pasquale, intitolato “Come leggere uno spartito”. Clicca su di esso e viene aperta una pagina in cui è presente un player video per visualizzare la lezione e due tasti: accetta e rifiuta. Gennaro guarda la lezione e la trova non corretta in quanto troppo breve, quindi preme il pulsante rifiuta</w:t>
+            </w:r>
+            <w:r>
+              <w:rPr>
+                <w:sz w:val="28"/>
+              </w:rPr>
+              <w:t>. Viene mostrato quindi un form di scrittura dove poter inserire un messaggio opzionale riguardo le motivazioni del rifiuto ed un pulsante “conferma”. Gennaro quindi scrive il messaggio “Signor Pasquale, le scrivo per comunicarle che la sua lezione “</w:t>
             </w:r>
             <w:proofErr w:type="spellStart"/>
             <w:r>
               <w:rPr>
                 <w:sz w:val="28"/>
               </w:rPr>
-              <w:t>form</w:t>
+              <w:t>ComeLeggereUnoSpartito</w:t>
             </w:r>
             <w:proofErr w:type="spellEnd"/>
             <w:r>
               <w:rPr>
                 <w:sz w:val="28"/>
               </w:rPr>
-              <w:t xml:space="preserve"> della pagina di login a cui è stato reindirizzato, clicca sul pulsante “login” della pagina e viene reindirizzato alla sua pagina personale, dove vede un messaggio nella sua bacheca presente al centro della pagina che dice “hai 1 lezione in attesa di approvazione”. Clicca sul messaggio e viene reindirizzato alla pagina “Approvazione lezioni” dove vede un elenco con un unico elemento intitolato “Imparare a suonare la cornamusa”. Clicca su di esso e compare un sotto-elenco con un unico elemento rappresentante la lezione caricata da Pasquale, intitolato “Come leggere uno spartito”. Clicca su di esso e viene aperta una pagina in cui è presente un player video per visualizzare la lezione e due tasti: accetta e rifiuta. Gennaro guarda la lezione e la trova non corretta in quanto troppo breve, quindi preme il pulsante rifiuta</w:t>
-            </w:r>
-            <w:r>
-              <w:rPr>
-                <w:sz w:val="28"/>
-              </w:rPr>
-              <w:t xml:space="preserve">. Viene mostrato quindi un </w:t>
+              <w:t>” è stata rifiutata in quanto troppo breve e non abbastanza approfondita. La invito a riprovare”. Clicca quindi sul pulsante conferma</w:t>
+            </w:r>
+            <w:r>
+              <w:rPr>
+                <w:sz w:val="28"/>
+              </w:rPr>
+              <w:t xml:space="preserve"> venendo reindirizzato alla pagina “Approvazione lezioni”.</w:t>
+            </w:r>
+          </w:p>
+          <w:p>
+            <w:pPr>
+              <w:rPr>
+                <w:sz w:val="28"/>
+              </w:rPr>
+            </w:pPr>
+            <w:r>
+              <w:rPr>
+                <w:sz w:val="28"/>
+              </w:rPr>
+              <w:t xml:space="preserve">Non avendo altre lezioni da approvare, Gennaro esce </w:t>
+            </w:r>
+            <w:proofErr w:type="gramStart"/>
+            <w:r>
+              <w:rPr>
+                <w:sz w:val="28"/>
+              </w:rPr>
+              <w:t>dalla sistema</w:t>
+            </w:r>
+            <w:proofErr w:type="gramEnd"/>
+            <w:r>
+              <w:rPr>
+                <w:sz w:val="28"/>
+              </w:rPr>
+              <w:t xml:space="preserve"> cliccando sul tasto “</w:t>
             </w:r>
             <w:proofErr w:type="spellStart"/>
             <w:r>
               <w:rPr>
                 <w:sz w:val="28"/>
               </w:rPr>
-              <w:t>form</w:t>
+              <w:t>logout</w:t>
             </w:r>
             <w:proofErr w:type="spellEnd"/>
             <w:r>
               <w:rPr>
                 <w:sz w:val="28"/>
               </w:rPr>
-              <w:t xml:space="preserve"> di scrittura dove poter inserire un messaggio opzionale riguardo le motivazioni del rifiuto ed un pulsante “conferma”. Gennaro quindi scrive il messaggio “Signor Pasquale, le scrivo per comunicarle che la sua lezione “</w:t>
+              <w:t>” accanto al suo nome, nell’header.</w:t>
+            </w:r>
+          </w:p>
+          <w:p>
+            <w:pPr>
+              <w:rPr>
+                <w:sz w:val="28"/>
+              </w:rPr>
+            </w:pPr>
+            <w:r>
+              <w:rPr>
+                <w:sz w:val="28"/>
+              </w:rPr>
+              <w:t xml:space="preserve">Pasquale accede la sera al sito, clicca il pulsante “login” in alto a destra, inserisce la sua </w:t>
+            </w:r>
+            <w:proofErr w:type="gramStart"/>
+            <w:r>
+              <w:rPr>
+                <w:sz w:val="28"/>
+              </w:rPr>
+              <w:t>email</w:t>
+            </w:r>
+            <w:proofErr w:type="gramEnd"/>
+            <w:r>
+              <w:rPr>
+                <w:sz w:val="28"/>
+              </w:rPr>
+              <w:t xml:space="preserve"> “</w:t>
+            </w:r>
+            <w:r>
+              <w:rPr>
+                <w:sz w:val="28"/>
+              </w:rPr>
+              <w:t>aqua</w:t>
+            </w:r>
+            <w:r>
+              <w:rPr>
+                <w:sz w:val="28"/>
+              </w:rPr>
+              <w:t>@tiscali.it” e la sua password “</w:t>
             </w:r>
             <w:proofErr w:type="spellStart"/>
             <w:r>
               <w:rPr>
                 <w:sz w:val="28"/>
               </w:rPr>
-              <w:t>ComeLeggereUnoSpartito</w:t>
+              <w:t>ubuntu</w:t>
             </w:r>
             <w:proofErr w:type="spellEnd"/>
             <w:r>
               <w:rPr>
                 <w:sz w:val="28"/>
               </w:rPr>
-              <w:t>” è stata rifiutata in quanto troppo breve e non abbastanza approfondita. La invito a riprovare”. Clicca quindi sul pulsante conferma</w:t>
-            </w:r>
-            <w:r>
-              <w:rPr>
-                <w:sz w:val="28"/>
-              </w:rPr>
-              <w:t xml:space="preserve"> venendo reindirizzato alla pagina “Approvazione lezioni”.</w:t>
-            </w:r>
-          </w:p>
-          <w:p>
-            <w:pPr>
-              <w:rPr>
-                <w:sz w:val="28"/>
-              </w:rPr>
-            </w:pPr>
-            <w:r>
-              <w:rPr>
-                <w:sz w:val="28"/>
-              </w:rPr>
-              <w:t xml:space="preserve">Non avendo altre lezioni da approvare, Gennaro esce </w:t>
-            </w:r>
-            <w:proofErr w:type="gramStart"/>
-            <w:r>
-              <w:rPr>
-                <w:sz w:val="28"/>
-              </w:rPr>
-              <w:t>dalla sistema</w:t>
-            </w:r>
-            <w:proofErr w:type="gramEnd"/>
-            <w:r>
-              <w:rPr>
-                <w:sz w:val="28"/>
-              </w:rPr>
-              <w:t xml:space="preserve"> cliccando sul tasto “</w:t>
-            </w:r>
-            <w:proofErr w:type="spellStart"/>
-            <w:r>
-              <w:rPr>
-                <w:sz w:val="28"/>
-              </w:rPr>
-              <w:t>logout</w:t>
-            </w:r>
-            <w:proofErr w:type="spellEnd"/>
-            <w:r>
-              <w:rPr>
-                <w:sz w:val="28"/>
-              </w:rPr>
-              <w:t>” accanto al suo nome, nell’header.</w:t>
-            </w:r>
-          </w:p>
-          <w:p>
-            <w:pPr>
-              <w:rPr>
-                <w:sz w:val="28"/>
-              </w:rPr>
-            </w:pPr>
-            <w:r>
-              <w:rPr>
-                <w:sz w:val="28"/>
-              </w:rPr>
-              <w:t xml:space="preserve">Pasquale accede la sera al sito, clicca il pulsante “login” in alto a destra, inserisce la sua </w:t>
-            </w:r>
-            <w:proofErr w:type="gramStart"/>
-            <w:r>
-              <w:rPr>
-                <w:sz w:val="28"/>
-              </w:rPr>
-              <w:t>email</w:t>
-            </w:r>
-            <w:proofErr w:type="gramEnd"/>
-            <w:r>
-              <w:rPr>
-                <w:sz w:val="28"/>
-              </w:rPr>
-              <w:t xml:space="preserve"> “china97@tiscali.it” e la sua password “</w:t>
-            </w:r>
-            <w:proofErr w:type="spellStart"/>
-            <w:r>
-              <w:rPr>
-                <w:sz w:val="28"/>
-              </w:rPr>
-              <w:t>ubuntu</w:t>
-            </w:r>
-            <w:proofErr w:type="spellEnd"/>
-            <w:r>
-              <w:rPr>
-                <w:sz w:val="28"/>
-              </w:rPr>
-              <w:t xml:space="preserve">” nel </w:t>
-            </w:r>
-            <w:proofErr w:type="spellStart"/>
-            <w:r>
-              <w:rPr>
-                <w:sz w:val="28"/>
-              </w:rPr>
-              <w:t>form</w:t>
-            </w:r>
-            <w:proofErr w:type="spellEnd"/>
-            <w:r>
-              <w:rPr>
-                <w:sz w:val="28"/>
-              </w:rPr>
-              <w:t xml:space="preserve"> della pagina di login apertasi, clicca sul pulsante di conferma “login” sotto il </w:t>
-            </w:r>
-            <w:proofErr w:type="spellStart"/>
-            <w:r>
-              <w:rPr>
-                <w:sz w:val="28"/>
-              </w:rPr>
-              <w:t>form</w:t>
-            </w:r>
-            <w:proofErr w:type="spellEnd"/>
-            <w:r>
-              <w:rPr>
-                <w:sz w:val="28"/>
-              </w:rPr>
-              <w:t xml:space="preserve"> e viene reindirizzato alla sua pagina personale. Nell’header il pulsante “notifiche” si illumina, clicca su di esso e si apre un </w:t>
+              <w:t xml:space="preserve">” nel form della pagina di login apertasi, clicca sul pulsante di conferma “login” sotto il form e viene reindirizzato alla sua pagina personale. Nell’header il pulsante “notifiche” si illumina, clicca su di esso e si apre un </w:t>
             </w:r>
             <w:proofErr w:type="spellStart"/>
             <w:r>
@@ -1398,6 +1332,7 @@
                 <w:sz w:val="28"/>
               </w:rPr>
             </w:pPr>
+            <w:bookmarkStart w:id="1" w:name="_Hlk528316357"/>
             <w:r>
               <w:rPr>
                 <w:b/>
@@ -1430,7 +1365,15 @@
               <w:rPr>
                 <w:sz w:val="28"/>
               </w:rPr>
-              <w:t xml:space="preserve"> Salvatore. Aniello si è accorto che è circa un mese che Salvatore non aggiunge lezioni al corso. Accede quindi al sito, clicca il pulsante “login” in alto a destra, inserisce la sua </w:t>
+              <w:t xml:space="preserve"> Salvatore. Aniello si è accorto che è circa un mese che Salva</w:t>
+            </w:r>
+            <w:bookmarkStart w:id="2" w:name="_GoBack"/>
+            <w:bookmarkEnd w:id="2"/>
+            <w:r>
+              <w:rPr>
+                <w:sz w:val="28"/>
+              </w:rPr>
+              <w:t xml:space="preserve">tore non aggiunge lezioni al corso. Accede quindi al sito, clicca il pulsante “login” in alto a destra, inserisce la sua </w:t>
             </w:r>
             <w:proofErr w:type="gramStart"/>
             <w:r>
@@ -1458,153 +1401,97 @@
               <w:rPr>
                 <w:sz w:val="28"/>
               </w:rPr>
-              <w:t xml:space="preserve">” nel </w:t>
+              <w:t>” nel form della pagina di login apertasi, clicca sul pulsante di conferma “login” sotto il form e viene reindirizzato alla sua pagina personale. Qui clicca sul corso “Imparare</w:t>
+            </w:r>
+            <w:r>
+              <w:rPr>
+                <w:sz w:val="28"/>
+              </w:rPr>
+              <w:t xml:space="preserve"> il kazako</w:t>
+            </w:r>
+            <w:r>
+              <w:rPr>
+                <w:sz w:val="28"/>
+              </w:rPr>
+              <w:t xml:space="preserve">”, elencato insieme agli altri corsi da lui tenuti nella sua homepage. Viene reindirizzato alla pagina del corso dove clicca sul pulsante “avvisi” presente nella homepage del corso. Viene reindirizzato alla pagina degli avvisi del corso, dove non trova nessun avviso vecchio meno di un mese. Aniello suppone quindi che il corso sia </w:t>
+            </w:r>
+            <w:r>
+              <w:rPr>
+                <w:sz w:val="28"/>
+              </w:rPr>
+              <w:t xml:space="preserve">inattivo e decide di segnalarlo. Preme il pulsante “indietro” del browser e torna sulla homepage del corso, dove preme sul pulsante “segnala” in alto </w:t>
+            </w:r>
+            <w:r>
+              <w:rPr>
+                <w:sz w:val="28"/>
+              </w:rPr>
+              <w:t>a</w:t>
+            </w:r>
+            <w:r>
+              <w:rPr>
+                <w:sz w:val="28"/>
+              </w:rPr>
+              <w:t xml:space="preserve"> destra, sotto l’header. Viene reindirizzato ad una pagina dove gli viene chiesto di esporre una motivazione della segnalazione in un form testuale ed un tasto “conferma”. Aniello scrive “Segnalo per inattività prolungata ed ingiustificata” e preme sul tasto conferma, venendo reindirizzato alla sua homepage, continuando la navigazione.</w:t>
+            </w:r>
+          </w:p>
+          <w:p>
+            <w:pPr>
+              <w:rPr>
+                <w:sz w:val="28"/>
+              </w:rPr>
+            </w:pPr>
+            <w:r>
+              <w:rPr>
+                <w:sz w:val="28"/>
+              </w:rPr>
+              <w:t xml:space="preserve">Ciro si collega al sito il giorno dopo, clicca sul pulsante “login” nell’header, inserisce la sua </w:t>
+            </w:r>
+            <w:proofErr w:type="gramStart"/>
+            <w:r>
+              <w:rPr>
+                <w:sz w:val="28"/>
+              </w:rPr>
+              <w:t>email</w:t>
+            </w:r>
+            <w:proofErr w:type="gramEnd"/>
+            <w:r>
+              <w:rPr>
+                <w:sz w:val="28"/>
+              </w:rPr>
+              <w:t xml:space="preserve"> “dinastiaMing@virgilio.it” e la sua password “</w:t>
             </w:r>
             <w:proofErr w:type="spellStart"/>
             <w:r>
               <w:rPr>
                 <w:sz w:val="28"/>
               </w:rPr>
-              <w:t>form</w:t>
+              <w:t>Marco_Polo</w:t>
             </w:r>
             <w:proofErr w:type="spellEnd"/>
             <w:r>
               <w:rPr>
                 <w:sz w:val="28"/>
               </w:rPr>
-              <w:t xml:space="preserve"> della pagina di login apertasi, clicca sul pulsante di conferma “login” sotto il </w:t>
+              <w:t>” nel form della pagina di login a cui è stato reindirizzato, clicca sul pulsante “login” della pagina e viene reindirizzato alla sua pagina personale</w:t>
+            </w:r>
+            <w:r>
+              <w:rPr>
+                <w:sz w:val="28"/>
+              </w:rPr>
+              <w:t xml:space="preserve">. Clicca sul pulsante “segnalazioni” presente nel menù </w:t>
             </w:r>
             <w:proofErr w:type="spellStart"/>
             <w:r>
               <w:rPr>
                 <w:sz w:val="28"/>
               </w:rPr>
-              <w:t>form</w:t>
+              <w:t>navigazionale</w:t>
             </w:r>
             <w:proofErr w:type="spellEnd"/>
             <w:r>
               <w:rPr>
                 <w:sz w:val="28"/>
               </w:rPr>
-              <w:t xml:space="preserve"> e viene reindirizzato alla sua pagina personale. Qui clicca sul corso “Imparare</w:t>
-            </w:r>
-            <w:r>
-              <w:rPr>
-                <w:sz w:val="28"/>
-              </w:rPr>
-              <w:t xml:space="preserve"> il kazako</w:t>
-            </w:r>
-            <w:r>
-              <w:rPr>
-                <w:sz w:val="28"/>
-              </w:rPr>
-              <w:t xml:space="preserve">”, elencato insieme agli altri corsi da lui tenuti nella sua homepage. Viene reindirizzato alla pagina del corso dove clicca sul pulsante “avvisi” presente nella homepage del corso. Viene reindirizzato alla pagina degli avvisi del corso, dove non trova nessun avviso vecchio meno di un mese. Aniello suppone quindi che il corso sia </w:t>
-            </w:r>
-            <w:r>
-              <w:rPr>
-                <w:sz w:val="28"/>
-              </w:rPr>
-              <w:t xml:space="preserve">inattivo e decide di segnalarlo. Preme il pulsante “indietro” del browser e torna sulla homepage del corso, dove preme sul pulsante “segnala” in alto </w:t>
-            </w:r>
-            <w:r>
-              <w:rPr>
-                <w:sz w:val="28"/>
-              </w:rPr>
-              <w:t>a</w:t>
-            </w:r>
-            <w:r>
-              <w:rPr>
-                <w:sz w:val="28"/>
-              </w:rPr>
-              <w:t xml:space="preserve"> destra, sotto l’header. Viene reindirizzato ad una pagina dove gli viene chiesto di esporre una motivazione della segnalazione in un </w:t>
-            </w:r>
-            <w:proofErr w:type="spellStart"/>
-            <w:r>
-              <w:rPr>
-                <w:sz w:val="28"/>
-              </w:rPr>
-              <w:t>form</w:t>
-            </w:r>
-            <w:proofErr w:type="spellEnd"/>
-            <w:r>
-              <w:rPr>
-                <w:sz w:val="28"/>
-              </w:rPr>
-              <w:t xml:space="preserve"> testuale ed un tasto “conferma”. Aniello scrive “Segnalo per inattività prolungata ed ingiustificata” e preme sul tasto conferma, venendo reindirizzato alla sua homepage, continuando la navigazione.</w:t>
-            </w:r>
-          </w:p>
-          <w:p>
-            <w:pPr>
-              <w:rPr>
-                <w:sz w:val="28"/>
-              </w:rPr>
-            </w:pPr>
-            <w:r>
-              <w:rPr>
-                <w:sz w:val="28"/>
-              </w:rPr>
-              <w:t xml:space="preserve">Ciro si collega al sito il giorno dopo, clicca sul pulsante “login” nell’header, inserisce la sua </w:t>
-            </w:r>
-            <w:proofErr w:type="gramStart"/>
-            <w:r>
-              <w:rPr>
-                <w:sz w:val="28"/>
-              </w:rPr>
-              <w:t>email</w:t>
-            </w:r>
-            <w:proofErr w:type="gramEnd"/>
-            <w:r>
-              <w:rPr>
-                <w:sz w:val="28"/>
-              </w:rPr>
-              <w:t xml:space="preserve"> “dinastiaMing@virgilio.it” e la sua password “</w:t>
-            </w:r>
-            <w:proofErr w:type="spellStart"/>
-            <w:r>
-              <w:rPr>
-                <w:sz w:val="28"/>
-              </w:rPr>
-              <w:t>Marco_Polo</w:t>
-            </w:r>
-            <w:proofErr w:type="spellEnd"/>
-            <w:r>
-              <w:rPr>
-                <w:sz w:val="28"/>
-              </w:rPr>
-              <w:t xml:space="preserve">” nel </w:t>
-            </w:r>
-            <w:proofErr w:type="spellStart"/>
-            <w:r>
-              <w:rPr>
-                <w:sz w:val="28"/>
-              </w:rPr>
-              <w:t>form</w:t>
-            </w:r>
-            <w:proofErr w:type="spellEnd"/>
-            <w:r>
-              <w:rPr>
-                <w:sz w:val="28"/>
-              </w:rPr>
-              <w:t xml:space="preserve"> della pagina di login a cui è stato reindirizzato, clicca sul pulsante “login” della pagina e viene reindirizzato alla sua pagina personale</w:t>
-            </w:r>
-            <w:r>
-              <w:rPr>
-                <w:sz w:val="28"/>
-              </w:rPr>
-              <w:t xml:space="preserve">. Clicca sul pulsante “segnalazioni” presente nel menù </w:t>
-            </w:r>
-            <w:proofErr w:type="spellStart"/>
-            <w:r>
-              <w:rPr>
-                <w:sz w:val="28"/>
-              </w:rPr>
-              <w:t>navigazionale</w:t>
-            </w:r>
-            <w:proofErr w:type="spellEnd"/>
-            <w:r>
-              <w:rPr>
-                <w:sz w:val="28"/>
-              </w:rPr>
               <w:t xml:space="preserve"> sulla sinistra e viene reindirizzato alla pagina “segnalazioni”. Qui vede un elenco di segnalazioni </w:t>
             </w:r>
             <w:r>
@@ -1630,23 +1517,8 @@
                 <w:sz w:val="28"/>
                 <w:u w:val="single"/>
               </w:rPr>
-              <w:t>vai al docente</w:t>
-            </w:r>
-            <w:proofErr w:type="gramStart"/>
-            <w:r>
-              <w:rPr>
-                <w:sz w:val="28"/>
-                <w:u w:val="single"/>
-              </w:rPr>
-              <w:t xml:space="preserve">” </w:t>
-            </w:r>
-            <w:r>
-              <w:rPr>
-                <w:sz w:val="28"/>
-              </w:rPr>
-              <w:t>”</w:t>
-            </w:r>
-            <w:proofErr w:type="gramEnd"/>
+              <w:t>vai al docente”</w:t>
+            </w:r>
             <w:r>
               <w:rPr>
                 <w:sz w:val="28"/>
@@ -1733,21 +1605,7 @@
               <w:rPr>
                 <w:sz w:val="28"/>
               </w:rPr>
-              <w:t xml:space="preserve"> “acqua@virgilio.it” e la sua password “0000” nel </w:t>
-            </w:r>
-            <w:proofErr w:type="spellStart"/>
-            <w:r>
-              <w:rPr>
-                <w:sz w:val="28"/>
-              </w:rPr>
-              <w:t>form</w:t>
-            </w:r>
-            <w:proofErr w:type="spellEnd"/>
-            <w:r>
-              <w:rPr>
-                <w:sz w:val="28"/>
-              </w:rPr>
-              <w:t xml:space="preserve"> della pagina di login a cui è stato reindirizzato, clicca sul pulsante “login” della pagina e viene reindirizzato alla sua pagina personale. Qui preme sul pulsante “segnalazioni”</w:t>
+              <w:t xml:space="preserve"> “acqua@virgilio.it” e la sua password “0000” nel form della pagina di login a cui è stato reindirizzato, clicca sul pulsante “login” della pagina e viene reindirizzato alla sua pagina personale. Qui preme sul pulsante “segnalazioni”</w:t>
             </w:r>
             <w:r>
               <w:rPr>
@@ -2159,21 +2017,7 @@
               <w:rPr>
                 <w:sz w:val="28"/>
               </w:rPr>
-              <w:t xml:space="preserve">quindi un pop-up in cui è presente un </w:t>
-            </w:r>
-            <w:proofErr w:type="spellStart"/>
-            <w:r>
-              <w:rPr>
-                <w:sz w:val="28"/>
-              </w:rPr>
-              <w:t>form</w:t>
-            </w:r>
-            <w:proofErr w:type="spellEnd"/>
-            <w:r>
-              <w:rPr>
-                <w:sz w:val="28"/>
-              </w:rPr>
-              <w:t xml:space="preserve"> testuale in cui inserire </w:t>
+              <w:t xml:space="preserve">quindi un pop-up in cui è presente un form testuale in cui inserire </w:t>
             </w:r>
           </w:p>
           <w:p>
@@ -2249,6 +2093,7 @@
         </w:tc>
       </w:tr>
     </w:tbl>
+    <w:bookmarkEnd w:id="1"/>
     <w:p>
       <w:pPr>
         <w:rPr>
@@ -2505,35 +2350,7 @@
               <w:rPr>
                 <w:sz w:val="28"/>
               </w:rPr>
-              <w:t xml:space="preserve">” nel </w:t>
-            </w:r>
-            <w:proofErr w:type="spellStart"/>
-            <w:r>
-              <w:rPr>
-                <w:sz w:val="28"/>
-              </w:rPr>
-              <w:t>form</w:t>
-            </w:r>
-            <w:proofErr w:type="spellEnd"/>
-            <w:r>
-              <w:rPr>
-                <w:sz w:val="28"/>
-              </w:rPr>
-              <w:t xml:space="preserve"> della pagina di login apertasi, clicca sul pulsante di conferma “login” sotto il </w:t>
-            </w:r>
-            <w:proofErr w:type="spellStart"/>
-            <w:r>
-              <w:rPr>
-                <w:sz w:val="28"/>
-              </w:rPr>
-              <w:t>form</w:t>
-            </w:r>
-            <w:proofErr w:type="spellEnd"/>
-            <w:r>
-              <w:rPr>
-                <w:sz w:val="28"/>
-              </w:rPr>
-              <w:t xml:space="preserve"> e viene reindirizzato alla sua pagina personale. Qui clicca sul corso “Imparare il </w:t>
+              <w:t xml:space="preserve">” nel form della pagina di login apertasi, clicca sul pulsante di conferma “login” sotto il form e viene reindirizzato alla sua pagina personale. Qui clicca sul corso “Imparare il </w:t>
             </w:r>
             <w:r>
               <w:rPr>
@@ -2737,123 +2554,95 @@
               <w:rPr>
                 <w:sz w:val="28"/>
               </w:rPr>
-              <w:t xml:space="preserve"> destra, sotto l’header. Viene reindirizzato ad una pagina dove gli viene chiesto di esporre una motivazione della segnalazione in un </w:t>
+              <w:t xml:space="preserve"> destra, sotto l’header. Viene reindirizzato ad una pagina dove gli viene chiesto di esporre una motivazione della segnalazione in un form testuale ed un tasto “conferma”. Aniello scrive “Segnalo per </w:t>
+            </w:r>
+            <w:r>
+              <w:rPr>
+                <w:sz w:val="28"/>
+              </w:rPr>
+              <w:t xml:space="preserve">attività fuori dagli standard nel corso ‘Imparare il </w:t>
             </w:r>
             <w:proofErr w:type="spellStart"/>
             <w:r>
               <w:rPr>
                 <w:sz w:val="28"/>
               </w:rPr>
-              <w:t>form</w:t>
+              <w:t>russo</w:t>
+            </w:r>
+            <w:proofErr w:type="gramStart"/>
+            <w:r>
+              <w:rPr>
+                <w:sz w:val="28"/>
+              </w:rPr>
+              <w:t>’</w:t>
             </w:r>
             <w:proofErr w:type="spellEnd"/>
             <w:r>
               <w:rPr>
                 <w:sz w:val="28"/>
               </w:rPr>
-              <w:t xml:space="preserve"> testuale ed un tasto “conferma”. Aniello scrive “Segnalo per </w:t>
-            </w:r>
-            <w:r>
-              <w:rPr>
-                <w:sz w:val="28"/>
-              </w:rPr>
-              <w:t xml:space="preserve">attività fuori dagli standard nel corso ‘Imparare il </w:t>
+              <w:t xml:space="preserve"> </w:t>
+            </w:r>
+            <w:r>
+              <w:rPr>
+                <w:sz w:val="28"/>
+              </w:rPr>
+              <w:t>”</w:t>
+            </w:r>
+            <w:proofErr w:type="gramEnd"/>
+            <w:r>
+              <w:rPr>
+                <w:sz w:val="28"/>
+              </w:rPr>
+              <w:t xml:space="preserve"> e preme sul tasto conferma, venendo reindirizzato alla sua homepage, continuando la navigazione.</w:t>
+            </w:r>
+          </w:p>
+          <w:p>
+            <w:pPr>
+              <w:rPr>
+                <w:sz w:val="28"/>
+              </w:rPr>
+            </w:pPr>
+          </w:p>
+          <w:p>
+            <w:pPr>
+              <w:rPr>
+                <w:sz w:val="28"/>
+              </w:rPr>
+            </w:pPr>
+            <w:r>
+              <w:rPr>
+                <w:sz w:val="28"/>
+              </w:rPr>
+              <w:t xml:space="preserve">Ciro si collega al sito il giorno dopo, clicca sul pulsante “login” nell’header, inserisce la sua </w:t>
+            </w:r>
+            <w:proofErr w:type="gramStart"/>
+            <w:r>
+              <w:rPr>
+                <w:sz w:val="28"/>
+              </w:rPr>
+              <w:t>email</w:t>
+            </w:r>
+            <w:proofErr w:type="gramEnd"/>
+            <w:r>
+              <w:rPr>
+                <w:sz w:val="28"/>
+              </w:rPr>
+              <w:t xml:space="preserve"> “dinastiaMing@virgilio.it” e la sua password “</w:t>
             </w:r>
             <w:proofErr w:type="spellStart"/>
             <w:r>
               <w:rPr>
                 <w:sz w:val="28"/>
               </w:rPr>
-              <w:t>russo</w:t>
-            </w:r>
-            <w:proofErr w:type="gramStart"/>
-            <w:r>
-              <w:rPr>
-                <w:sz w:val="28"/>
-              </w:rPr>
-              <w:t>’</w:t>
+              <w:t>Marco_Polo</w:t>
             </w:r>
             <w:proofErr w:type="spellEnd"/>
             <w:r>
               <w:rPr>
                 <w:sz w:val="28"/>
               </w:rPr>
-              <w:t xml:space="preserve"> </w:t>
-            </w:r>
-            <w:r>
-              <w:rPr>
-                <w:sz w:val="28"/>
-              </w:rPr>
-              <w:t>”</w:t>
-            </w:r>
-            <w:proofErr w:type="gramEnd"/>
-            <w:r>
-              <w:rPr>
-                <w:sz w:val="28"/>
-              </w:rPr>
-              <w:t xml:space="preserve"> e preme sul tasto conferma, venendo reindirizzato alla sua homepage, continuando la navigazione.</w:t>
-            </w:r>
-          </w:p>
-          <w:p>
-            <w:pPr>
-              <w:rPr>
-                <w:sz w:val="28"/>
-              </w:rPr>
-            </w:pPr>
-          </w:p>
-          <w:p>
-            <w:pPr>
-              <w:rPr>
-                <w:sz w:val="28"/>
-              </w:rPr>
-            </w:pPr>
-            <w:r>
-              <w:rPr>
-                <w:sz w:val="28"/>
-              </w:rPr>
-              <w:t xml:space="preserve">Ciro si collega al sito il giorno dopo, clicca sul pulsante “login” nell’header, inserisce la sua </w:t>
-            </w:r>
-            <w:proofErr w:type="gramStart"/>
-            <w:r>
-              <w:rPr>
-                <w:sz w:val="28"/>
-              </w:rPr>
-              <w:t>email</w:t>
-            </w:r>
-            <w:proofErr w:type="gramEnd"/>
-            <w:r>
-              <w:rPr>
-                <w:sz w:val="28"/>
-              </w:rPr>
-              <w:t xml:space="preserve"> “dinastiaMing@virgilio.it” e la sua password “</w:t>
-            </w:r>
-            <w:proofErr w:type="spellStart"/>
-            <w:r>
-              <w:rPr>
-                <w:sz w:val="28"/>
-              </w:rPr>
-              <w:t>Marco_Polo</w:t>
-            </w:r>
-            <w:proofErr w:type="spellEnd"/>
-            <w:r>
-              <w:rPr>
-                <w:sz w:val="28"/>
-              </w:rPr>
-              <w:t xml:space="preserve">” nel </w:t>
-            </w:r>
-            <w:proofErr w:type="spellStart"/>
-            <w:r>
-              <w:rPr>
-                <w:sz w:val="28"/>
-              </w:rPr>
-              <w:t>form</w:t>
-            </w:r>
-            <w:proofErr w:type="spellEnd"/>
-            <w:r>
-              <w:rPr>
-                <w:sz w:val="28"/>
-              </w:rPr>
-              <w:t xml:space="preserve"> della pagina di login a cui è stato reindirizzato, clicca sul pulsante “login” della pagina e viene reindirizzato alla sua pagina personale. Clicca sul pulsante “segnalazioni” presente nel menù </w:t>
+              <w:t xml:space="preserve">” nel form della pagina di login a cui è stato reindirizzato, clicca sul pulsante “login” della pagina e viene reindirizzato alla sua pagina personale. Clicca sul pulsante “segnalazioni” presente nel menù </w:t>
             </w:r>
             <w:proofErr w:type="spellStart"/>
             <w:r>
@@ -3014,21 +2803,7 @@
               <w:rPr>
                 <w:sz w:val="28"/>
               </w:rPr>
-              <w:t xml:space="preserve"> “acqua@virgilio.it” e la sua password “0000” nel </w:t>
-            </w:r>
-            <w:proofErr w:type="spellStart"/>
-            <w:r>
-              <w:rPr>
-                <w:sz w:val="28"/>
-              </w:rPr>
-              <w:t>form</w:t>
-            </w:r>
-            <w:proofErr w:type="spellEnd"/>
-            <w:r>
-              <w:rPr>
-                <w:sz w:val="28"/>
-              </w:rPr>
-              <w:t xml:space="preserve"> della pagina di login a cui è stato reindirizzato, clicca sul pulsante “login” della pagina e viene reindirizzato alla sua pagina personale. Qui preme sul pulsante “segnalazioni” e viene reindirizzato alla pagina “gestione segnalazioni” organizzata nel seguente modo:</w:t>
+              <w:t xml:space="preserve"> “acqua@virgilio.it” e la sua password “0000” nel form della pagina di login a cui è stato reindirizzato, clicca sul pulsante “login” della pagina e viene reindirizzato alla sua pagina personale. Qui preme sul pulsante “segnalazioni” e viene reindirizzato alla pagina “gestione segnalazioni” organizzata nel seguente modo:</w:t>
             </w:r>
           </w:p>
           <w:p>
@@ -3475,32 +3250,14 @@
               <w:rPr>
                 <w:sz w:val="28"/>
               </w:rPr>
-              <w:t xml:space="preserve"> </w:t>
-            </w:r>
-            <w:r>
-              <w:rPr>
-                <w:sz w:val="28"/>
-              </w:rPr>
-              <w:t xml:space="preserve"> in</w:t>
+              <w:t xml:space="preserve">  in</w:t>
             </w:r>
             <w:proofErr w:type="gramEnd"/>
             <w:r>
               <w:rPr>
                 <w:sz w:val="28"/>
               </w:rPr>
-              <w:t xml:space="preserve"> alto a destra, compare</w:t>
-            </w:r>
-            <w:r>
-              <w:rPr>
-                <w:sz w:val="28"/>
-              </w:rPr>
-              <w:t xml:space="preserve"> q</w:t>
-            </w:r>
-            <w:r>
-              <w:rPr>
-                <w:sz w:val="28"/>
-              </w:rPr>
-              <w:t xml:space="preserve">uindi un pop-up in cui </w:t>
+              <w:t xml:space="preserve"> alto a destra, compare quindi un pop-up in cui </w:t>
             </w:r>
           </w:p>
           <w:p>
@@ -3515,33 +3272,7 @@
                 <w:sz w:val="28"/>
               </w:rPr>
               <w:lastRenderedPageBreak/>
-              <w:t xml:space="preserve">è presente un </w:t>
-            </w:r>
-            <w:proofErr w:type="spellStart"/>
-            <w:r>
-              <w:rPr>
-                <w:sz w:val="28"/>
-              </w:rPr>
-              <w:t>form</w:t>
-            </w:r>
-            <w:proofErr w:type="spellEnd"/>
-            <w:r>
-              <w:rPr>
-                <w:sz w:val="28"/>
-              </w:rPr>
-              <w:t xml:space="preserve"> testuale in cui inseri</w:t>
-            </w:r>
-            <w:r>
-              <w:rPr>
-                <w:sz w:val="28"/>
-              </w:rPr>
-              <w:t xml:space="preserve">re </w:t>
-            </w:r>
-            <w:r>
-              <w:rPr>
-                <w:sz w:val="28"/>
-              </w:rPr>
-              <w:t xml:space="preserve">la motivazione della </w:t>
+              <w:t xml:space="preserve">è presente un form testuale in cui inserire la motivazione della </w:t>
             </w:r>
           </w:p>
           <w:p>
@@ -3569,39 +3300,21 @@
               <w:rPr>
                 <w:sz w:val="28"/>
               </w:rPr>
-              <w:t>docente</w:t>
-            </w:r>
-            <w:r>
-              <w:rPr>
-                <w:sz w:val="28"/>
-              </w:rPr>
-              <w:t xml:space="preserve"> è stato cancellato in quant</w:t>
-            </w:r>
-            <w:r>
-              <w:rPr>
-                <w:sz w:val="28"/>
-              </w:rPr>
-              <w:t xml:space="preserve">o, in seguito alla 4° segnalazione </w:t>
-            </w:r>
-          </w:p>
-          <w:p>
-            <w:pPr>
-              <w:ind w:left="708" w:hanging="708"/>
-              <w:rPr>
-                <w:sz w:val="28"/>
-              </w:rPr>
-            </w:pPr>
-            <w:r>
-              <w:rPr>
-                <w:sz w:val="28"/>
-              </w:rPr>
-              <w:t>di un contenuto da lui pubblicato, è stato ritenuto non affidabile”</w:t>
-            </w:r>
-            <w:r>
-              <w:rPr>
-                <w:sz w:val="28"/>
-              </w:rPr>
-              <w:t xml:space="preserve"> e </w:t>
+              <w:t xml:space="preserve">docente è stato cancellato in quanto, in seguito alla 4° segnalazione </w:t>
+            </w:r>
+          </w:p>
+          <w:p>
+            <w:pPr>
+              <w:ind w:left="708" w:hanging="708"/>
+              <w:rPr>
+                <w:sz w:val="28"/>
+              </w:rPr>
+            </w:pPr>
+            <w:r>
+              <w:rPr>
+                <w:sz w:val="28"/>
+              </w:rPr>
+              <w:t xml:space="preserve">di un contenuto da lui pubblicato, è stato ritenuto non affidabile” e </w:t>
             </w:r>
           </w:p>
           <w:p>
@@ -3671,21 +3384,7 @@
               <w:rPr>
                 <w:sz w:val="28"/>
               </w:rPr>
-              <w:t xml:space="preserve">quindi un pop-up in cui è presente un </w:t>
-            </w:r>
-            <w:proofErr w:type="spellStart"/>
-            <w:r>
-              <w:rPr>
-                <w:sz w:val="28"/>
-              </w:rPr>
-              <w:t>form</w:t>
-            </w:r>
-            <w:proofErr w:type="spellEnd"/>
-            <w:r>
-              <w:rPr>
-                <w:sz w:val="28"/>
-              </w:rPr>
-              <w:t xml:space="preserve"> testuale in cui inserire </w:t>
+              <w:t xml:space="preserve">quindi un pop-up in cui è presente un form testuale in cui inserire </w:t>
             </w:r>
           </w:p>
           <w:p>
@@ -3866,13 +3565,7 @@
               <w:rPr>
                 <w:sz w:val="28"/>
               </w:rPr>
-              <w:t xml:space="preserve">”, quindi </w:t>
-            </w:r>
-            <w:r>
-              <w:rPr>
-                <w:sz w:val="28"/>
-              </w:rPr>
-              <w:t>sul pulsante “vai a gestione corso” e viene reindirizzato alla pagina di gestione dei corsi:</w:t>
+              <w:t>”, quindi sul pulsante “vai a gestione corso” e viene reindirizzato alla pagina di gestione dei corsi:</w:t>
             </w:r>
           </w:p>
           <w:p>
@@ -3978,21 +3671,7 @@
               <w:rPr>
                 <w:sz w:val="28"/>
               </w:rPr>
-              <w:t xml:space="preserve">quindi un pop-up in cui è presente un </w:t>
-            </w:r>
-            <w:proofErr w:type="spellStart"/>
-            <w:r>
-              <w:rPr>
-                <w:sz w:val="28"/>
-              </w:rPr>
-              <w:t>form</w:t>
-            </w:r>
-            <w:proofErr w:type="spellEnd"/>
-            <w:r>
-              <w:rPr>
-                <w:sz w:val="28"/>
-              </w:rPr>
-              <w:t xml:space="preserve"> testuale in cui inserire </w:t>
+              <w:t xml:space="preserve">quindi un pop-up in cui è presente un form testuale in cui inserire </w:t>
             </w:r>
           </w:p>
           <w:p>
@@ -4066,8 +3745,6 @@
             </w:r>
           </w:p>
         </w:tc>
-        <w:bookmarkStart w:id="0" w:name="_GoBack"/>
-        <w:bookmarkEnd w:id="0"/>
       </w:tr>
     </w:tbl>
     <w:p>

</xml_diff>

<commit_message>
Update Scenari e casi d'uso
</commit_message>
<xml_diff>
--- a/Internal Work Product/Scenari/Scenari_LC.docx
+++ b/Internal Work Product/Scenari/Scenari_LC.docx
@@ -278,7 +278,21 @@
               <w:rPr>
                 <w:sz w:val="28"/>
               </w:rPr>
-              <w:t xml:space="preserve"> nel form </w:t>
+              <w:t xml:space="preserve"> nel </w:t>
+            </w:r>
+            <w:proofErr w:type="spellStart"/>
+            <w:r>
+              <w:rPr>
+                <w:sz w:val="28"/>
+              </w:rPr>
+              <w:t>form</w:t>
+            </w:r>
+            <w:proofErr w:type="spellEnd"/>
+            <w:r>
+              <w:rPr>
+                <w:sz w:val="28"/>
+              </w:rPr>
+              <w:t xml:space="preserve"> </w:t>
             </w:r>
             <w:r>
               <w:rPr>
@@ -465,7 +479,21 @@
               <w:rPr>
                 <w:sz w:val="28"/>
               </w:rPr>
-              <w:t xml:space="preserve"> nel form della pagina di login a cui è stato reindirizzato, clicca sul pulsante “login” della pagina e viene reindirizzato</w:t>
+              <w:t xml:space="preserve"> nel </w:t>
+            </w:r>
+            <w:proofErr w:type="spellStart"/>
+            <w:r>
+              <w:rPr>
+                <w:sz w:val="28"/>
+              </w:rPr>
+              <w:t>form</w:t>
+            </w:r>
+            <w:proofErr w:type="spellEnd"/>
+            <w:r>
+              <w:rPr>
+                <w:sz w:val="28"/>
+              </w:rPr>
+              <w:t xml:space="preserve"> della pagina di login a cui è stato reindirizzato, clicca sul pulsante “login” della pagina e viene reindirizzato</w:t>
             </w:r>
             <w:r>
               <w:rPr>
@@ -626,7 +654,21 @@
               <w:rPr>
                 <w:sz w:val="28"/>
               </w:rPr>
-              <w:t xml:space="preserve">” nel form della pagina di login apertasi, clicca sul pulsante di conferma “login” sotto il form e viene reindirizzato alla sua pagina personale. Nell’header il pulsante “notifiche” si illumina, clicca su di esso e si apre un menù contestuale in cui legge un messaggio che dice “La tua lezione “Come Leggere uno spartito” è stata accettata”. Soddisfatto, Pasquale clicca sul pulsante </w:t>
+              <w:t xml:space="preserve">” nel </w:t>
+            </w:r>
+            <w:proofErr w:type="spellStart"/>
+            <w:r>
+              <w:rPr>
+                <w:sz w:val="28"/>
+              </w:rPr>
+              <w:t>form</w:t>
+            </w:r>
+            <w:proofErr w:type="spellEnd"/>
+            <w:r>
+              <w:rPr>
+                <w:sz w:val="28"/>
+              </w:rPr>
+              <w:t xml:space="preserve"> della pagina di login apertasi, clicca sul pulsante di conferma “login” sotto il form e viene reindirizzato alla sua pagina personale. Nell’header il pulsante “notifiche” si illumina, clicca su di esso e si apre un menù contestuale in cui legge un messaggio che dice “La tua lezione “Come Leggere uno spartito” è stata accettata”. Soddisfatto, Pasquale clicca sul pulsante </w:t>
             </w:r>
             <w:proofErr w:type="spellStart"/>
             <w:r>
@@ -640,21 +682,7 @@
               <w:rPr>
                 <w:sz w:val="28"/>
               </w:rPr>
-              <w:t xml:space="preserve"> nell’</w:t>
-            </w:r>
-            <w:proofErr w:type="spellStart"/>
-            <w:r>
-              <w:rPr>
-                <w:sz w:val="28"/>
-              </w:rPr>
-              <w:t>header</w:t>
-            </w:r>
-            <w:proofErr w:type="spellEnd"/>
-            <w:r>
-              <w:rPr>
-                <w:sz w:val="28"/>
-              </w:rPr>
-              <w:t xml:space="preserve"> scollegandosi dal sito</w:t>
+              <w:t xml:space="preserve"> nell’header scollegandosi dal sito</w:t>
             </w:r>
             <w:bookmarkEnd w:id="0"/>
           </w:p>
@@ -889,7 +917,21 @@
               <w:rPr>
                 <w:sz w:val="28"/>
               </w:rPr>
-              <w:t xml:space="preserve">” nel form della pagina di login apertasi, clicca sul pulsante di conferma “login” sotto il form e viene reindirizzato alla sua pagina personale, qui clicca sul corso “Imparare a suonare la cornamusa”, elencato insieme agli altri corsi da lui tenuti nella sua homepage. Viene reindirizzato alla pagina del corso dove clicca sul pulsante “Inserisci lezione” alla destra del nome del corso, quindi seleziona tramite la finestra sul file system il video della lezione da caricare al percorso “D:\lezioni\ImparareASuonareLaCornamusa\ComeLeggereUnoSpartito.mp4”, clicca quindi “conferma”. </w:t>
+              <w:t xml:space="preserve">” nel </w:t>
+            </w:r>
+            <w:proofErr w:type="spellStart"/>
+            <w:r>
+              <w:rPr>
+                <w:sz w:val="28"/>
+              </w:rPr>
+              <w:t>form</w:t>
+            </w:r>
+            <w:proofErr w:type="spellEnd"/>
+            <w:r>
+              <w:rPr>
+                <w:sz w:val="28"/>
+              </w:rPr>
+              <w:t xml:space="preserve"> della pagina di login apertasi, clicca sul pulsante di conferma “login” sotto il form e viene reindirizzato alla sua pagina personale, qui clicca sul corso “Imparare a suonare la cornamusa”, elencato insieme agli altri corsi da lui tenuti nella sua homepage. Viene reindirizzato alla pagina del corso dove clicca sul pulsante “Inserisci lezione” alla destra del nome del corso, quindi seleziona tramite la finestra sul file system il video della lezione da caricare al percorso “D:\lezioni\ImparareASuonareLaCornamusa\ComeLeggereUnoSpartito.mp4”, clicca quindi “conferma”. </w:t>
             </w:r>
             <w:r>
               <w:rPr>
@@ -987,7 +1029,21 @@
               <w:rPr>
                 <w:sz w:val="28"/>
               </w:rPr>
-              <w:t>” nel form della pagina di login a cui è stato reindirizzato, clicca sul pulsante “login” della pagina e viene reindirizzato alla sua pagina personale, dove vede un messaggio nella sua bacheca presente al centro della pagina che dice “hai 1 lezione in attesa di approvazione”. Clicca sul messaggio e viene reindirizzato alla pagina “Approvazione lezioni” dove vede un elenco con un unico elemento intitolato “Imparare a suonare la cornamusa”. Clicca su di esso e compare un sotto-elenco con un unico elemento rappresentante la lezione caricata da Pasquale, intitolato “Come leggere uno spartito”. Clicca su di esso e viene aperta una pagina in cui è presente un player video per visualizzare la lezione e due tasti: accetta e rifiuta. Gennaro guarda la lezione e la trova non corretta in quanto troppo breve, quindi preme il pulsante rifiuta</w:t>
+              <w:t xml:space="preserve">” nel </w:t>
+            </w:r>
+            <w:proofErr w:type="spellStart"/>
+            <w:r>
+              <w:rPr>
+                <w:sz w:val="28"/>
+              </w:rPr>
+              <w:t>form</w:t>
+            </w:r>
+            <w:proofErr w:type="spellEnd"/>
+            <w:r>
+              <w:rPr>
+                <w:sz w:val="28"/>
+              </w:rPr>
+              <w:t xml:space="preserve"> della pagina di login a cui è stato reindirizzato, clicca sul pulsante “login” della pagina e viene reindirizzato alla sua pagina personale, dove vede un messaggio nella sua bacheca presente al centro della pagina che dice “hai 1 lezione in attesa di approvazione”. Clicca sul messaggio e viene reindirizzato alla pagina “Approvazione lezioni” dove vede un elenco con un unico elemento intitolato “Imparare a suonare la cornamusa”. Clicca su di esso e compare un sotto-elenco con un unico elemento rappresentante la lezione caricata da Pasquale, intitolato “Come leggere uno spartito”. Clicca su di esso e viene aperta una pagina in cui è presente un player video per visualizzare la lezione e due tasti: accetta e rifiuta. Gennaro guarda la lezione e la trova non corretta in quanto troppo breve, quindi preme il pulsante rifiuta</w:t>
             </w:r>
             <w:r>
               <w:rPr>
@@ -1107,7 +1163,21 @@
               <w:rPr>
                 <w:sz w:val="28"/>
               </w:rPr>
-              <w:t xml:space="preserve">” nel form della pagina di login apertasi, clicca sul pulsante di conferma “login” sotto il form e viene reindirizzato alla sua pagina personale. Nell’header il pulsante “notifiche” si illumina, clicca su di esso e si apre un </w:t>
+              <w:t xml:space="preserve">” nel </w:t>
+            </w:r>
+            <w:proofErr w:type="spellStart"/>
+            <w:r>
+              <w:rPr>
+                <w:sz w:val="28"/>
+              </w:rPr>
+              <w:t>form</w:t>
+            </w:r>
+            <w:proofErr w:type="spellEnd"/>
+            <w:r>
+              <w:rPr>
+                <w:sz w:val="28"/>
+              </w:rPr>
+              <w:t xml:space="preserve"> della pagina di login apertasi, clicca sul pulsante di conferma “login” sotto il form e viene reindirizzato alla sua pagina personale. Nell’header il pulsante “notifiche” si illumina, clicca su di esso e si apre un </w:t>
             </w:r>
             <w:proofErr w:type="spellStart"/>
             <w:r>
@@ -1365,15 +1435,7 @@
               <w:rPr>
                 <w:sz w:val="28"/>
               </w:rPr>
-              <w:t xml:space="preserve"> Salvatore. Aniello si è accorto che è circa un mese che Salva</w:t>
-            </w:r>
-            <w:bookmarkStart w:id="2" w:name="_GoBack"/>
-            <w:bookmarkEnd w:id="2"/>
-            <w:r>
-              <w:rPr>
-                <w:sz w:val="28"/>
-              </w:rPr>
-              <w:t xml:space="preserve">tore non aggiunge lezioni al corso. Accede quindi al sito, clicca il pulsante “login” in alto a destra, inserisce la sua </w:t>
+              <w:t xml:space="preserve"> Salvatore. Aniello si è accorto che è circa un mese che Salvatore non aggiunge lezioni al corso. Accede quindi al sito, clicca il pulsante “login” in alto a destra, inserisce la sua </w:t>
             </w:r>
             <w:proofErr w:type="gramStart"/>
             <w:r>
@@ -1401,7 +1463,21 @@
               <w:rPr>
                 <w:sz w:val="28"/>
               </w:rPr>
-              <w:t>” nel form della pagina di login apertasi, clicca sul pulsante di conferma “login” sotto il form e viene reindirizzato alla sua pagina personale. Qui clicca sul corso “Imparare</w:t>
+              <w:t xml:space="preserve">” nel </w:t>
+            </w:r>
+            <w:proofErr w:type="spellStart"/>
+            <w:r>
+              <w:rPr>
+                <w:sz w:val="28"/>
+              </w:rPr>
+              <w:t>form</w:t>
+            </w:r>
+            <w:proofErr w:type="spellEnd"/>
+            <w:r>
+              <w:rPr>
+                <w:sz w:val="28"/>
+              </w:rPr>
+              <w:t xml:space="preserve"> della pagina di login apertasi, clicca sul pulsante di conferma “login” sotto il form e viene reindirizzato alla sua pagina personale. Qui clicca sul corso “Imparare</w:t>
             </w:r>
             <w:r>
               <w:rPr>
@@ -1472,7 +1548,21 @@
               <w:rPr>
                 <w:sz w:val="28"/>
               </w:rPr>
-              <w:t>” nel form della pagina di login a cui è stato reindirizzato, clicca sul pulsante “login” della pagina e viene reindirizzato alla sua pagina personale</w:t>
+              <w:t xml:space="preserve">” nel </w:t>
+            </w:r>
+            <w:proofErr w:type="spellStart"/>
+            <w:r>
+              <w:rPr>
+                <w:sz w:val="28"/>
+              </w:rPr>
+              <w:t>form</w:t>
+            </w:r>
+            <w:proofErr w:type="spellEnd"/>
+            <w:r>
+              <w:rPr>
+                <w:sz w:val="28"/>
+              </w:rPr>
+              <w:t xml:space="preserve"> della pagina di login a cui è stato reindirizzato, clicca sul pulsante “login” della pagina e viene reindirizzato alla sua pagina personale</w:t>
             </w:r>
             <w:r>
               <w:rPr>
@@ -2350,7 +2440,21 @@
               <w:rPr>
                 <w:sz w:val="28"/>
               </w:rPr>
-              <w:t xml:space="preserve">” nel form della pagina di login apertasi, clicca sul pulsante di conferma “login” sotto il form e viene reindirizzato alla sua pagina personale. Qui clicca sul corso “Imparare il </w:t>
+              <w:t xml:space="preserve">” nel </w:t>
+            </w:r>
+            <w:proofErr w:type="spellStart"/>
+            <w:r>
+              <w:rPr>
+                <w:sz w:val="28"/>
+              </w:rPr>
+              <w:t>form</w:t>
+            </w:r>
+            <w:proofErr w:type="spellEnd"/>
+            <w:r>
+              <w:rPr>
+                <w:sz w:val="28"/>
+              </w:rPr>
+              <w:t xml:space="preserve"> della pagina di login apertasi, clicca sul pulsante di conferma “login” sotto il form e viene reindirizzato alla sua pagina personale. Qui clicca sul corso “Imparare il </w:t>
             </w:r>
             <w:r>
               <w:rPr>
@@ -2642,7 +2746,21 @@
               <w:rPr>
                 <w:sz w:val="28"/>
               </w:rPr>
-              <w:t xml:space="preserve">” nel form della pagina di login a cui è stato reindirizzato, clicca sul pulsante “login” della pagina e viene reindirizzato alla sua pagina personale. Clicca sul pulsante “segnalazioni” presente nel menù </w:t>
+              <w:t xml:space="preserve">” nel </w:t>
+            </w:r>
+            <w:proofErr w:type="spellStart"/>
+            <w:r>
+              <w:rPr>
+                <w:sz w:val="28"/>
+              </w:rPr>
+              <w:t>form</w:t>
+            </w:r>
+            <w:proofErr w:type="spellEnd"/>
+            <w:r>
+              <w:rPr>
+                <w:sz w:val="28"/>
+              </w:rPr>
+              <w:t xml:space="preserve"> della pagina di login a cui è stato reindirizzato, clicca sul pulsante “login” della pagina e viene reindirizzato alla sua pagina personale. Clicca sul pulsante “segnalazioni” presente nel menù </w:t>
             </w:r>
             <w:proofErr w:type="spellStart"/>
             <w:r>
@@ -3768,6 +3886,1365 @@
         </w:rPr>
       </w:pPr>
     </w:p>
+    <w:p>
+      <w:pPr>
+        <w:rPr>
+          <w:sz w:val="28"/>
+        </w:rPr>
+      </w:pPr>
+    </w:p>
+    <w:tbl>
+      <w:tblPr>
+        <w:tblStyle w:val="Grigliatabella"/>
+        <w:tblW w:w="0" w:type="auto"/>
+        <w:tblLook w:val="04A0" w:firstRow="1" w:lastRow="0" w:firstColumn="1" w:lastColumn="0" w:noHBand="0" w:noVBand="1"/>
+      </w:tblPr>
+      <w:tblGrid>
+        <w:gridCol w:w="1696"/>
+        <w:gridCol w:w="7932"/>
+      </w:tblGrid>
+      <w:tr>
+        <w:tc>
+          <w:tcPr>
+            <w:tcW w:w="1696" w:type="dxa"/>
+          </w:tcPr>
+          <w:p>
+            <w:pPr>
+              <w:rPr>
+                <w:b/>
+                <w:sz w:val="28"/>
+              </w:rPr>
+            </w:pPr>
+            <w:r>
+              <w:rPr>
+                <w:b/>
+                <w:sz w:val="28"/>
+              </w:rPr>
+              <w:lastRenderedPageBreak/>
+              <w:t>Nome</w:t>
+            </w:r>
+          </w:p>
+        </w:tc>
+        <w:tc>
+          <w:tcPr>
+            <w:tcW w:w="7932" w:type="dxa"/>
+          </w:tcPr>
+          <w:p>
+            <w:pPr>
+              <w:rPr>
+                <w:sz w:val="28"/>
+                <w:u w:val="single"/>
+              </w:rPr>
+            </w:pPr>
+            <w:proofErr w:type="spellStart"/>
+            <w:r>
+              <w:rPr>
+                <w:sz w:val="28"/>
+                <w:u w:val="single"/>
+              </w:rPr>
+              <w:t>AccettazioneCertificazione</w:t>
+            </w:r>
+            <w:r>
+              <w:rPr>
+                <w:sz w:val="28"/>
+                <w:u w:val="single"/>
+              </w:rPr>
+              <w:t>PaginaCertificazioni</w:t>
+            </w:r>
+            <w:proofErr w:type="spellEnd"/>
+          </w:p>
+        </w:tc>
+      </w:tr>
+      <w:tr>
+        <w:tc>
+          <w:tcPr>
+            <w:tcW w:w="1696" w:type="dxa"/>
+          </w:tcPr>
+          <w:p>
+            <w:pPr>
+              <w:jc w:val="both"/>
+              <w:rPr>
+                <w:b/>
+                <w:sz w:val="28"/>
+              </w:rPr>
+            </w:pPr>
+            <w:r>
+              <w:rPr>
+                <w:b/>
+                <w:sz w:val="28"/>
+              </w:rPr>
+              <w:t>Partecipanti</w:t>
+            </w:r>
+          </w:p>
+        </w:tc>
+        <w:tc>
+          <w:tcPr>
+            <w:tcW w:w="7932" w:type="dxa"/>
+          </w:tcPr>
+          <w:p>
+            <w:pPr>
+              <w:rPr>
+                <w:sz w:val="28"/>
+              </w:rPr>
+            </w:pPr>
+            <w:r>
+              <w:rPr>
+                <w:sz w:val="28"/>
+              </w:rPr>
+              <w:t>Pasquale: Docente</w:t>
+            </w:r>
+          </w:p>
+          <w:p>
+            <w:pPr>
+              <w:rPr>
+                <w:sz w:val="28"/>
+              </w:rPr>
+            </w:pPr>
+            <w:r>
+              <w:rPr>
+                <w:sz w:val="28"/>
+              </w:rPr>
+              <w:t>Mario: Admin</w:t>
+            </w:r>
+          </w:p>
+        </w:tc>
+      </w:tr>
+      <w:tr>
+        <w:tc>
+          <w:tcPr>
+            <w:tcW w:w="1696" w:type="dxa"/>
+          </w:tcPr>
+          <w:p>
+            <w:pPr>
+              <w:rPr>
+                <w:b/>
+                <w:sz w:val="28"/>
+              </w:rPr>
+            </w:pPr>
+            <w:r>
+              <w:rPr>
+                <w:b/>
+                <w:sz w:val="28"/>
+              </w:rPr>
+              <w:t>Flusso di eventi</w:t>
+            </w:r>
+          </w:p>
+        </w:tc>
+        <w:tc>
+          <w:tcPr>
+            <w:tcW w:w="7932" w:type="dxa"/>
+          </w:tcPr>
+          <w:p>
+            <w:pPr>
+              <w:rPr>
+                <w:sz w:val="28"/>
+              </w:rPr>
+            </w:pPr>
+            <w:r>
+              <w:rPr>
+                <w:sz w:val="28"/>
+              </w:rPr>
+              <w:t xml:space="preserve">Mario inizia la sua giornata lavorativa. Si collega al sito, clicca sul pulsante “login” nell’header, inserisce la sua </w:t>
+            </w:r>
+            <w:proofErr w:type="gramStart"/>
+            <w:r>
+              <w:rPr>
+                <w:sz w:val="28"/>
+              </w:rPr>
+              <w:t>email</w:t>
+            </w:r>
+            <w:proofErr w:type="gramEnd"/>
+            <w:r>
+              <w:rPr>
+                <w:sz w:val="28"/>
+              </w:rPr>
+              <w:t xml:space="preserve"> “acqua@virgilio.it” e la sua password “0000” nel </w:t>
+            </w:r>
+            <w:proofErr w:type="spellStart"/>
+            <w:r>
+              <w:rPr>
+                <w:sz w:val="28"/>
+              </w:rPr>
+              <w:t>form</w:t>
+            </w:r>
+            <w:proofErr w:type="spellEnd"/>
+            <w:r>
+              <w:rPr>
+                <w:sz w:val="28"/>
+              </w:rPr>
+              <w:t xml:space="preserve"> della pagina di login a cui è stato reindirizzato, clicca sul pulsante “login” della pagina e viene reindirizzato alla sua pagina personale. Qui preme sul pulsante “Gestione certificazioni” e viene reindirizzato alla pagina “gestione certificazioni”, organizzata come mostrato in figura:</w:t>
+            </w:r>
+          </w:p>
+          <w:p>
+            <w:pPr>
+              <w:rPr>
+                <w:sz w:val="28"/>
+              </w:rPr>
+            </w:pPr>
+          </w:p>
+          <w:p>
+            <w:pPr>
+              <w:jc w:val="center"/>
+              <w:rPr>
+                <w:sz w:val="28"/>
+              </w:rPr>
+            </w:pPr>
+            <w:r>
+              <w:rPr>
+                <w:sz w:val="28"/>
+              </w:rPr>
+              <w:t>[</w:t>
+            </w:r>
+            <w:proofErr w:type="spellStart"/>
+            <w:r>
+              <w:rPr>
+                <w:sz w:val="28"/>
+              </w:rPr>
+              <w:t>Mockup</w:t>
+            </w:r>
+            <w:proofErr w:type="spellEnd"/>
+            <w:r>
+              <w:rPr>
+                <w:sz w:val="28"/>
+              </w:rPr>
+              <w:t xml:space="preserve"> pagina certificazioni admin]</w:t>
+            </w:r>
+          </w:p>
+          <w:p>
+            <w:pPr>
+              <w:jc w:val="center"/>
+              <w:rPr>
+                <w:sz w:val="28"/>
+              </w:rPr>
+            </w:pPr>
+          </w:p>
+          <w:p>
+            <w:pPr>
+              <w:rPr>
+                <w:sz w:val="28"/>
+              </w:rPr>
+            </w:pPr>
+            <w:r>
+              <w:rPr>
+                <w:sz w:val="28"/>
+              </w:rPr>
+              <w:t xml:space="preserve">Clicca quindi </w:t>
+            </w:r>
+            <w:proofErr w:type="gramStart"/>
+            <w:r>
+              <w:rPr>
+                <w:sz w:val="28"/>
+              </w:rPr>
+              <w:t>sulla primo</w:t>
+            </w:r>
+            <w:proofErr w:type="gramEnd"/>
+            <w:r>
+              <w:rPr>
+                <w:sz w:val="28"/>
+              </w:rPr>
+              <w:t xml:space="preserve"> elemento dell’elenco e clicca sul pulsante “+”, facendo comparire</w:t>
+            </w:r>
+            <w:r>
+              <w:rPr>
+                <w:sz w:val="28"/>
+              </w:rPr>
+              <w:t xml:space="preserve"> una finestra così organizzata:</w:t>
+            </w:r>
+            <w:r>
+              <w:rPr>
+                <w:sz w:val="28"/>
+              </w:rPr>
+              <w:br/>
+            </w:r>
+          </w:p>
+          <w:p>
+            <w:pPr>
+              <w:jc w:val="center"/>
+              <w:rPr>
+                <w:sz w:val="28"/>
+              </w:rPr>
+            </w:pPr>
+            <w:r>
+              <w:rPr>
+                <w:sz w:val="28"/>
+              </w:rPr>
+              <w:t>[</w:t>
+            </w:r>
+            <w:proofErr w:type="spellStart"/>
+            <w:r>
+              <w:rPr>
+                <w:sz w:val="28"/>
+              </w:rPr>
+              <w:t>Mockup</w:t>
+            </w:r>
+            <w:proofErr w:type="spellEnd"/>
+            <w:r>
+              <w:rPr>
+                <w:sz w:val="28"/>
+              </w:rPr>
+              <w:t xml:space="preserve"> pagina certificazioni admin-press]</w:t>
+            </w:r>
+          </w:p>
+          <w:p>
+            <w:pPr>
+              <w:jc w:val="center"/>
+              <w:rPr>
+                <w:sz w:val="28"/>
+              </w:rPr>
+            </w:pPr>
+          </w:p>
+          <w:p>
+            <w:pPr>
+              <w:rPr>
+                <w:sz w:val="28"/>
+              </w:rPr>
+            </w:pPr>
+            <w:r>
+              <w:rPr>
+                <w:sz w:val="28"/>
+              </w:rPr>
+              <w:t>Mario clicca sul nome della certificazione, che è un link ipertestuale al file .pdf, e lo visualizza trovandolo originale</w:t>
+            </w:r>
+          </w:p>
+          <w:p>
+            <w:pPr>
+              <w:rPr>
+                <w:sz w:val="28"/>
+              </w:rPr>
+            </w:pPr>
+            <w:r>
+              <w:rPr>
+                <w:sz w:val="28"/>
+              </w:rPr>
+              <w:t>Mario clicca quindi sul pulsante “accetta” e la finestra scompare mentre viene inviata una notifica a Pasquale informandolo dell’</w:t>
+            </w:r>
+            <w:proofErr w:type="spellStart"/>
+            <w:r>
+              <w:rPr>
+                <w:sz w:val="28"/>
+              </w:rPr>
+              <w:t>acccettazione</w:t>
+            </w:r>
+            <w:proofErr w:type="spellEnd"/>
+            <w:r>
+              <w:rPr>
+                <w:sz w:val="28"/>
+              </w:rPr>
+              <w:t xml:space="preserve"> della </w:t>
+            </w:r>
+            <w:proofErr w:type="spellStart"/>
+            <w:r>
+              <w:rPr>
+                <w:sz w:val="28"/>
+              </w:rPr>
+              <w:t>certficazione</w:t>
+            </w:r>
+            <w:proofErr w:type="spellEnd"/>
+            <w:r>
+              <w:rPr>
+                <w:sz w:val="28"/>
+              </w:rPr>
+              <w:t xml:space="preserve">. </w:t>
+            </w:r>
+          </w:p>
+        </w:tc>
+      </w:tr>
+    </w:tbl>
+    <w:p>
+      <w:pPr>
+        <w:rPr>
+          <w:sz w:val="28"/>
+        </w:rPr>
+      </w:pPr>
+    </w:p>
+    <w:tbl>
+      <w:tblPr>
+        <w:tblStyle w:val="Grigliatabella"/>
+        <w:tblW w:w="0" w:type="auto"/>
+        <w:tblLook w:val="04A0" w:firstRow="1" w:lastRow="0" w:firstColumn="1" w:lastColumn="0" w:noHBand="0" w:noVBand="1"/>
+      </w:tblPr>
+      <w:tblGrid>
+        <w:gridCol w:w="1696"/>
+        <w:gridCol w:w="7932"/>
+      </w:tblGrid>
+      <w:tr>
+        <w:tc>
+          <w:tcPr>
+            <w:tcW w:w="1696" w:type="dxa"/>
+          </w:tcPr>
+          <w:p>
+            <w:pPr>
+              <w:rPr>
+                <w:b/>
+                <w:sz w:val="28"/>
+              </w:rPr>
+            </w:pPr>
+            <w:r>
+              <w:rPr>
+                <w:b/>
+                <w:sz w:val="28"/>
+              </w:rPr>
+              <w:t>Nome</w:t>
+            </w:r>
+          </w:p>
+        </w:tc>
+        <w:tc>
+          <w:tcPr>
+            <w:tcW w:w="7932" w:type="dxa"/>
+          </w:tcPr>
+          <w:p>
+            <w:pPr>
+              <w:rPr>
+                <w:sz w:val="28"/>
+                <w:u w:val="single"/>
+              </w:rPr>
+            </w:pPr>
+            <w:proofErr w:type="spellStart"/>
+            <w:r>
+              <w:rPr>
+                <w:sz w:val="28"/>
+                <w:u w:val="single"/>
+              </w:rPr>
+              <w:t>RifiutoCertificazioneGestioneDocente</w:t>
+            </w:r>
+            <w:proofErr w:type="spellEnd"/>
+          </w:p>
+        </w:tc>
+      </w:tr>
+      <w:tr>
+        <w:tc>
+          <w:tcPr>
+            <w:tcW w:w="1696" w:type="dxa"/>
+          </w:tcPr>
+          <w:p>
+            <w:pPr>
+              <w:jc w:val="both"/>
+              <w:rPr>
+                <w:b/>
+                <w:sz w:val="28"/>
+              </w:rPr>
+            </w:pPr>
+            <w:r>
+              <w:rPr>
+                <w:b/>
+                <w:sz w:val="28"/>
+              </w:rPr>
+              <w:t>Partecipanti</w:t>
+            </w:r>
+          </w:p>
+        </w:tc>
+        <w:tc>
+          <w:tcPr>
+            <w:tcW w:w="7932" w:type="dxa"/>
+          </w:tcPr>
+          <w:p>
+            <w:pPr>
+              <w:rPr>
+                <w:sz w:val="28"/>
+              </w:rPr>
+            </w:pPr>
+            <w:r>
+              <w:rPr>
+                <w:sz w:val="28"/>
+              </w:rPr>
+              <w:t>Pasquale: Docente</w:t>
+            </w:r>
+          </w:p>
+          <w:p>
+            <w:pPr>
+              <w:rPr>
+                <w:sz w:val="28"/>
+              </w:rPr>
+            </w:pPr>
+            <w:r>
+              <w:rPr>
+                <w:sz w:val="28"/>
+              </w:rPr>
+              <w:t>Mario: Admin</w:t>
+            </w:r>
+          </w:p>
+        </w:tc>
+      </w:tr>
+      <w:tr>
+        <w:tc>
+          <w:tcPr>
+            <w:tcW w:w="1696" w:type="dxa"/>
+          </w:tcPr>
+          <w:p>
+            <w:pPr>
+              <w:rPr>
+                <w:b/>
+                <w:sz w:val="28"/>
+              </w:rPr>
+            </w:pPr>
+            <w:r>
+              <w:rPr>
+                <w:b/>
+                <w:sz w:val="28"/>
+              </w:rPr>
+              <w:t>Flusso di eventi</w:t>
+            </w:r>
+          </w:p>
+        </w:tc>
+        <w:tc>
+          <w:tcPr>
+            <w:tcW w:w="7932" w:type="dxa"/>
+          </w:tcPr>
+          <w:p>
+            <w:pPr>
+              <w:rPr>
+                <w:sz w:val="28"/>
+              </w:rPr>
+            </w:pPr>
+            <w:r>
+              <w:rPr>
+                <w:sz w:val="28"/>
+              </w:rPr>
+              <w:t xml:space="preserve">Mario inizia la sua giornata lavorativa. Si collega al sito, clicca sul pulsante “login” nell’header, inserisce la sua </w:t>
+            </w:r>
+            <w:proofErr w:type="gramStart"/>
+            <w:r>
+              <w:rPr>
+                <w:sz w:val="28"/>
+              </w:rPr>
+              <w:t>email</w:t>
+            </w:r>
+            <w:proofErr w:type="gramEnd"/>
+            <w:r>
+              <w:rPr>
+                <w:sz w:val="28"/>
+              </w:rPr>
+              <w:t xml:space="preserve"> “acqua@virgilio.it” e la sua password “0000” nel </w:t>
+            </w:r>
+            <w:proofErr w:type="spellStart"/>
+            <w:r>
+              <w:rPr>
+                <w:sz w:val="28"/>
+              </w:rPr>
+              <w:t>form</w:t>
+            </w:r>
+            <w:proofErr w:type="spellEnd"/>
+            <w:r>
+              <w:rPr>
+                <w:sz w:val="28"/>
+              </w:rPr>
+              <w:t xml:space="preserve"> della pagina di login a cui è stato reindirizzato, clicca sul pulsante “login” della pagina e viene reindirizzato alla sua pagina personale. </w:t>
+            </w:r>
+          </w:p>
+          <w:p>
+            <w:pPr>
+              <w:rPr>
+                <w:sz w:val="28"/>
+              </w:rPr>
+            </w:pPr>
+            <w:r>
+              <w:rPr>
+                <w:sz w:val="28"/>
+              </w:rPr>
+              <w:t xml:space="preserve">Avendo sbagliato il giorno prima ad accettare la certificazione di Pasquale in </w:t>
+            </w:r>
+            <w:proofErr w:type="gramStart"/>
+            <w:r>
+              <w:rPr>
+                <w:sz w:val="28"/>
+              </w:rPr>
+              <w:t>Inglese</w:t>
+            </w:r>
+            <w:proofErr w:type="gramEnd"/>
+            <w:r>
+              <w:rPr>
+                <w:sz w:val="28"/>
+              </w:rPr>
+              <w:t>, vuole correggere l’errore.</w:t>
+            </w:r>
+          </w:p>
+          <w:p>
+            <w:pPr>
+              <w:rPr>
+                <w:sz w:val="28"/>
+              </w:rPr>
+            </w:pPr>
+            <w:r>
+              <w:rPr>
+                <w:sz w:val="28"/>
+              </w:rPr>
+              <w:t>Qui preme sul pulsante “Gestione docente” e viene reindirizzato alla pagina “gestione docente”, organizzata come mostrato in figura:</w:t>
+            </w:r>
+          </w:p>
+          <w:p>
+            <w:pPr>
+              <w:rPr>
+                <w:sz w:val="28"/>
+              </w:rPr>
+            </w:pPr>
+          </w:p>
+          <w:p>
+            <w:pPr>
+              <w:jc w:val="center"/>
+              <w:rPr>
+                <w:sz w:val="28"/>
+              </w:rPr>
+            </w:pPr>
+            <w:r>
+              <w:rPr>
+                <w:sz w:val="28"/>
+              </w:rPr>
+              <w:t>[</w:t>
+            </w:r>
+            <w:proofErr w:type="spellStart"/>
+            <w:r>
+              <w:rPr>
+                <w:sz w:val="28"/>
+              </w:rPr>
+              <w:t>Mockup</w:t>
+            </w:r>
+            <w:proofErr w:type="spellEnd"/>
+            <w:r>
+              <w:rPr>
+                <w:sz w:val="28"/>
+              </w:rPr>
+              <w:t xml:space="preserve"> pagina gestione docente admin]</w:t>
+            </w:r>
+          </w:p>
+          <w:p>
+            <w:pPr>
+              <w:jc w:val="center"/>
+              <w:rPr>
+                <w:sz w:val="28"/>
+              </w:rPr>
+            </w:pPr>
+          </w:p>
+          <w:p>
+            <w:pPr>
+              <w:rPr>
+                <w:sz w:val="28"/>
+              </w:rPr>
+            </w:pPr>
+            <w:r>
+              <w:rPr>
+                <w:sz w:val="28"/>
+              </w:rPr>
+              <w:lastRenderedPageBreak/>
+              <w:t xml:space="preserve">Clicca nella barra di ricerca e scrive il nome del docente, clicca sull’anteprima della ricerca che compare sotto la barra di ricerca col nome del docente e viene reindirizzato alla pagina personale di </w:t>
+            </w:r>
+            <w:proofErr w:type="spellStart"/>
+            <w:r>
+              <w:rPr>
+                <w:sz w:val="28"/>
+              </w:rPr>
+              <w:t>GestioneDocente</w:t>
+            </w:r>
+            <w:proofErr w:type="spellEnd"/>
+            <w:r>
+              <w:rPr>
+                <w:sz w:val="28"/>
+              </w:rPr>
+              <w:t xml:space="preserve"> per Pasquale:</w:t>
+            </w:r>
+          </w:p>
+          <w:p>
+            <w:pPr>
+              <w:rPr>
+                <w:sz w:val="28"/>
+              </w:rPr>
+            </w:pPr>
+          </w:p>
+          <w:p>
+            <w:pPr>
+              <w:jc w:val="center"/>
+              <w:rPr>
+                <w:sz w:val="28"/>
+              </w:rPr>
+            </w:pPr>
+            <w:r>
+              <w:rPr>
+                <w:sz w:val="28"/>
+              </w:rPr>
+              <w:t>[</w:t>
+            </w:r>
+            <w:proofErr w:type="spellStart"/>
+            <w:r>
+              <w:rPr>
+                <w:sz w:val="28"/>
+              </w:rPr>
+              <w:t>Mockup</w:t>
+            </w:r>
+            <w:proofErr w:type="spellEnd"/>
+            <w:r>
+              <w:rPr>
+                <w:sz w:val="28"/>
+              </w:rPr>
+              <w:t xml:space="preserve"> gestione docente]</w:t>
+            </w:r>
+          </w:p>
+          <w:p>
+            <w:pPr>
+              <w:rPr>
+                <w:sz w:val="28"/>
+              </w:rPr>
+            </w:pPr>
+          </w:p>
+          <w:p>
+            <w:pPr>
+              <w:rPr>
+                <w:sz w:val="28"/>
+              </w:rPr>
+            </w:pPr>
+            <w:r>
+              <w:rPr>
+                <w:sz w:val="28"/>
+              </w:rPr>
+              <w:t>Qui clicca su “gestione certificazioni” facendo comparire l’elenco delle certificazioni di Pasquale nella parte in basso a destra della pagina.</w:t>
+            </w:r>
+          </w:p>
+          <w:p>
+            <w:pPr>
+              <w:rPr>
+                <w:sz w:val="28"/>
+              </w:rPr>
+            </w:pPr>
+          </w:p>
+          <w:p>
+            <w:pPr>
+              <w:ind w:left="708" w:hanging="708"/>
+              <w:jc w:val="center"/>
+              <w:rPr>
+                <w:sz w:val="28"/>
+              </w:rPr>
+            </w:pPr>
+            <w:r>
+              <w:rPr>
+                <w:sz w:val="28"/>
+              </w:rPr>
+              <w:t>[</w:t>
+            </w:r>
+            <w:proofErr w:type="spellStart"/>
+            <w:r>
+              <w:rPr>
+                <w:sz w:val="28"/>
+              </w:rPr>
+              <w:t>Mockup</w:t>
+            </w:r>
+            <w:proofErr w:type="spellEnd"/>
+            <w:r>
+              <w:rPr>
+                <w:sz w:val="28"/>
+              </w:rPr>
+              <w:t xml:space="preserve"> gestione docente-certificazioni]</w:t>
+            </w:r>
+          </w:p>
+          <w:p>
+            <w:pPr>
+              <w:rPr>
+                <w:sz w:val="28"/>
+              </w:rPr>
+            </w:pPr>
+          </w:p>
+          <w:p>
+            <w:pPr>
+              <w:rPr>
+                <w:sz w:val="28"/>
+              </w:rPr>
+            </w:pPr>
+            <w:r>
+              <w:rPr>
+                <w:sz w:val="28"/>
+              </w:rPr>
+              <w:t xml:space="preserve">Clicca quindi </w:t>
+            </w:r>
+            <w:proofErr w:type="gramStart"/>
+            <w:r>
+              <w:rPr>
+                <w:sz w:val="28"/>
+              </w:rPr>
+              <w:t>sulla primo</w:t>
+            </w:r>
+            <w:proofErr w:type="gramEnd"/>
+            <w:r>
+              <w:rPr>
+                <w:sz w:val="28"/>
+              </w:rPr>
+              <w:t xml:space="preserve"> elemento dell’elenco e clicca sul pulsante “+”, facendo comparire una finestra così organizzata:</w:t>
+            </w:r>
+            <w:r>
+              <w:rPr>
+                <w:sz w:val="28"/>
+              </w:rPr>
+              <w:br/>
+            </w:r>
+          </w:p>
+          <w:p>
+            <w:pPr>
+              <w:jc w:val="center"/>
+              <w:rPr>
+                <w:sz w:val="28"/>
+              </w:rPr>
+            </w:pPr>
+            <w:r>
+              <w:rPr>
+                <w:sz w:val="28"/>
+              </w:rPr>
+              <w:t>[</w:t>
+            </w:r>
+            <w:proofErr w:type="spellStart"/>
+            <w:r>
+              <w:rPr>
+                <w:sz w:val="28"/>
+              </w:rPr>
+              <w:t>Mockup</w:t>
+            </w:r>
+            <w:proofErr w:type="spellEnd"/>
+            <w:r>
+              <w:rPr>
+                <w:sz w:val="28"/>
+              </w:rPr>
+              <w:t xml:space="preserve"> pagina certificazioni admin-press]</w:t>
+            </w:r>
+          </w:p>
+          <w:p>
+            <w:pPr>
+              <w:jc w:val="center"/>
+              <w:rPr>
+                <w:sz w:val="28"/>
+              </w:rPr>
+            </w:pPr>
+          </w:p>
+          <w:p>
+            <w:pPr>
+              <w:rPr>
+                <w:sz w:val="28"/>
+              </w:rPr>
+            </w:pPr>
+            <w:r>
+              <w:rPr>
+                <w:sz w:val="28"/>
+              </w:rPr>
+              <w:t>Mario clicca sul nome della certificazione, che è un link ipertestuale al file .pdf, e lo visualizza trovandolo originale</w:t>
+            </w:r>
+          </w:p>
+          <w:p>
+            <w:pPr>
+              <w:rPr>
+                <w:sz w:val="28"/>
+              </w:rPr>
+            </w:pPr>
+            <w:r>
+              <w:rPr>
+                <w:sz w:val="28"/>
+              </w:rPr>
+              <w:t>Mario clicca quindi sul pulsante “</w:t>
+            </w:r>
+            <w:r>
+              <w:rPr>
+                <w:sz w:val="28"/>
+              </w:rPr>
+              <w:t>rifiuta</w:t>
+            </w:r>
+            <w:r>
+              <w:rPr>
+                <w:sz w:val="28"/>
+              </w:rPr>
+              <w:t>” e la finestra scompare mentre viene inviata una notifica a Pasquale informandolo dell’</w:t>
+            </w:r>
+            <w:proofErr w:type="spellStart"/>
+            <w:r>
+              <w:rPr>
+                <w:sz w:val="28"/>
+              </w:rPr>
+              <w:t>acccettazione</w:t>
+            </w:r>
+            <w:proofErr w:type="spellEnd"/>
+            <w:r>
+              <w:rPr>
+                <w:sz w:val="28"/>
+              </w:rPr>
+              <w:t xml:space="preserve"> della </w:t>
+            </w:r>
+            <w:proofErr w:type="spellStart"/>
+            <w:r>
+              <w:rPr>
+                <w:sz w:val="28"/>
+              </w:rPr>
+              <w:t>certficazione</w:t>
+            </w:r>
+            <w:proofErr w:type="spellEnd"/>
+            <w:r>
+              <w:rPr>
+                <w:sz w:val="28"/>
+              </w:rPr>
+              <w:t xml:space="preserve">. </w:t>
+            </w:r>
+          </w:p>
+        </w:tc>
+      </w:tr>
+    </w:tbl>
+    <w:p>
+      <w:pPr>
+        <w:rPr>
+          <w:sz w:val="28"/>
+        </w:rPr>
+      </w:pPr>
+    </w:p>
+    <w:tbl>
+      <w:tblPr>
+        <w:tblStyle w:val="Grigliatabella"/>
+        <w:tblW w:w="0" w:type="auto"/>
+        <w:tblLook w:val="04A0" w:firstRow="1" w:lastRow="0" w:firstColumn="1" w:lastColumn="0" w:noHBand="0" w:noVBand="1"/>
+      </w:tblPr>
+      <w:tblGrid>
+        <w:gridCol w:w="1696"/>
+        <w:gridCol w:w="7932"/>
+      </w:tblGrid>
+      <w:tr>
+        <w:tc>
+          <w:tcPr>
+            <w:tcW w:w="1696" w:type="dxa"/>
+          </w:tcPr>
+          <w:p>
+            <w:pPr>
+              <w:rPr>
+                <w:b/>
+                <w:sz w:val="28"/>
+              </w:rPr>
+            </w:pPr>
+            <w:r>
+              <w:rPr>
+                <w:b/>
+                <w:sz w:val="28"/>
+              </w:rPr>
+              <w:t>Nome</w:t>
+            </w:r>
+          </w:p>
+        </w:tc>
+        <w:tc>
+          <w:tcPr>
+            <w:tcW w:w="7932" w:type="dxa"/>
+          </w:tcPr>
+          <w:p>
+            <w:pPr>
+              <w:rPr>
+                <w:sz w:val="28"/>
+                <w:u w:val="single"/>
+              </w:rPr>
+            </w:pPr>
+            <w:proofErr w:type="spellStart"/>
+            <w:r>
+              <w:rPr>
+                <w:sz w:val="28"/>
+                <w:u w:val="single"/>
+              </w:rPr>
+              <w:t>ModificaImmagineProfilo</w:t>
+            </w:r>
+            <w:proofErr w:type="spellEnd"/>
+          </w:p>
+        </w:tc>
+      </w:tr>
+      <w:tr>
+        <w:tc>
+          <w:tcPr>
+            <w:tcW w:w="1696" w:type="dxa"/>
+          </w:tcPr>
+          <w:p>
+            <w:pPr>
+              <w:jc w:val="both"/>
+              <w:rPr>
+                <w:b/>
+                <w:sz w:val="28"/>
+              </w:rPr>
+            </w:pPr>
+            <w:r>
+              <w:rPr>
+                <w:b/>
+                <w:sz w:val="28"/>
+              </w:rPr>
+              <w:t>Partecipanti</w:t>
+            </w:r>
+          </w:p>
+        </w:tc>
+        <w:tc>
+          <w:tcPr>
+            <w:tcW w:w="7932" w:type="dxa"/>
+          </w:tcPr>
+          <w:p>
+            <w:pPr>
+              <w:rPr>
+                <w:sz w:val="28"/>
+              </w:rPr>
+            </w:pPr>
+            <w:r>
+              <w:rPr>
+                <w:sz w:val="28"/>
+              </w:rPr>
+              <w:t>Mario: Admin</w:t>
+            </w:r>
+          </w:p>
+        </w:tc>
+      </w:tr>
+      <w:tr>
+        <w:tc>
+          <w:tcPr>
+            <w:tcW w:w="1696" w:type="dxa"/>
+          </w:tcPr>
+          <w:p>
+            <w:pPr>
+              <w:rPr>
+                <w:b/>
+                <w:sz w:val="28"/>
+              </w:rPr>
+            </w:pPr>
+            <w:r>
+              <w:rPr>
+                <w:b/>
+                <w:sz w:val="28"/>
+              </w:rPr>
+              <w:t>Flusso di eventi</w:t>
+            </w:r>
+          </w:p>
+        </w:tc>
+        <w:tc>
+          <w:tcPr>
+            <w:tcW w:w="7932" w:type="dxa"/>
+          </w:tcPr>
+          <w:p>
+            <w:pPr>
+              <w:rPr>
+                <w:sz w:val="28"/>
+              </w:rPr>
+            </w:pPr>
+            <w:r>
+              <w:rPr>
+                <w:sz w:val="28"/>
+              </w:rPr>
+              <w:t xml:space="preserve">Mario inizia la sua giornata lavorativa. Si collega al sito, clicca sul pulsante “login” nell’header, inserisce la sua </w:t>
+            </w:r>
+            <w:proofErr w:type="gramStart"/>
+            <w:r>
+              <w:rPr>
+                <w:sz w:val="28"/>
+              </w:rPr>
+              <w:t>email</w:t>
+            </w:r>
+            <w:proofErr w:type="gramEnd"/>
+            <w:r>
+              <w:rPr>
+                <w:sz w:val="28"/>
+              </w:rPr>
+              <w:t xml:space="preserve"> “acqua@virgilio.it” e la sua password “0000” nel </w:t>
+            </w:r>
+            <w:proofErr w:type="spellStart"/>
+            <w:r>
+              <w:rPr>
+                <w:sz w:val="28"/>
+              </w:rPr>
+              <w:t>form</w:t>
+            </w:r>
+            <w:proofErr w:type="spellEnd"/>
+            <w:r>
+              <w:rPr>
+                <w:sz w:val="28"/>
+              </w:rPr>
+              <w:t xml:space="preserve"> della pagina di login a cui è stato reindirizzato, clicca sul pulsante “login” della pagina e viene reindirizzato alla sua pagina personale. </w:t>
+            </w:r>
+          </w:p>
+          <w:p>
+            <w:pPr>
+              <w:rPr>
+                <w:sz w:val="28"/>
+              </w:rPr>
+            </w:pPr>
+            <w:r>
+              <w:rPr>
+                <w:sz w:val="28"/>
+              </w:rPr>
+              <w:t>Qui vede la sua immagine del profilo e, non soddisfatto, decide di modificarla. Clicca quindi sull’immagine aprendo una finestra sul file system per la selezione di un’immagine. Ricerca la sua nuova immagine, clicca su di essa e preme</w:t>
+            </w:r>
+            <w:r>
+              <w:rPr>
+                <w:sz w:val="28"/>
+              </w:rPr>
+              <w:t xml:space="preserve"> “conferma”. La finestra sul file system viene quindi chiusa, ritrovandosi sulla sua homepage. </w:t>
+            </w:r>
+            <w:proofErr w:type="spellStart"/>
+            <w:r>
+              <w:rPr>
+                <w:sz w:val="28"/>
+              </w:rPr>
+              <w:t>Refresha</w:t>
+            </w:r>
+            <w:proofErr w:type="spellEnd"/>
+            <w:r>
+              <w:rPr>
+                <w:sz w:val="28"/>
+              </w:rPr>
+              <w:t xml:space="preserve"> la pagina e trova la nuova immagine del profilo. Soddisfatto, continua la sua navigazione.</w:t>
+            </w:r>
+          </w:p>
+        </w:tc>
+      </w:tr>
+    </w:tbl>
+    <w:p>
+      <w:pPr>
+        <w:rPr>
+          <w:sz w:val="28"/>
+        </w:rPr>
+      </w:pPr>
+    </w:p>
+    <w:p>
+      <w:pPr>
+        <w:rPr>
+          <w:sz w:val="28"/>
+        </w:rPr>
+      </w:pPr>
+    </w:p>
+    <w:tbl>
+      <w:tblPr>
+        <w:tblStyle w:val="Grigliatabella"/>
+        <w:tblW w:w="0" w:type="auto"/>
+        <w:tblLook w:val="04A0" w:firstRow="1" w:lastRow="0" w:firstColumn="1" w:lastColumn="0" w:noHBand="0" w:noVBand="1"/>
+      </w:tblPr>
+      <w:tblGrid>
+        <w:gridCol w:w="1696"/>
+        <w:gridCol w:w="7932"/>
+      </w:tblGrid>
+      <w:tr>
+        <w:tc>
+          <w:tcPr>
+            <w:tcW w:w="1696" w:type="dxa"/>
+          </w:tcPr>
+          <w:p>
+            <w:pPr>
+              <w:rPr>
+                <w:b/>
+                <w:sz w:val="28"/>
+              </w:rPr>
+            </w:pPr>
+            <w:r>
+              <w:rPr>
+                <w:b/>
+                <w:sz w:val="28"/>
+              </w:rPr>
+              <w:lastRenderedPageBreak/>
+              <w:t>Nome</w:t>
+            </w:r>
+          </w:p>
+        </w:tc>
+        <w:tc>
+          <w:tcPr>
+            <w:tcW w:w="7932" w:type="dxa"/>
+          </w:tcPr>
+          <w:p>
+            <w:pPr>
+              <w:rPr>
+                <w:sz w:val="28"/>
+                <w:u w:val="single"/>
+              </w:rPr>
+            </w:pPr>
+            <w:proofErr w:type="spellStart"/>
+            <w:r>
+              <w:rPr>
+                <w:sz w:val="28"/>
+                <w:u w:val="single"/>
+              </w:rPr>
+              <w:t>Modifica</w:t>
+            </w:r>
+            <w:r>
+              <w:rPr>
+                <w:sz w:val="28"/>
+                <w:u w:val="single"/>
+              </w:rPr>
+              <w:t>Descrizione</w:t>
+            </w:r>
+            <w:r>
+              <w:rPr>
+                <w:sz w:val="28"/>
+                <w:u w:val="single"/>
+              </w:rPr>
+              <w:t>Profilo</w:t>
+            </w:r>
+            <w:proofErr w:type="spellEnd"/>
+          </w:p>
+        </w:tc>
+      </w:tr>
+      <w:tr>
+        <w:tc>
+          <w:tcPr>
+            <w:tcW w:w="1696" w:type="dxa"/>
+          </w:tcPr>
+          <w:p>
+            <w:pPr>
+              <w:jc w:val="both"/>
+              <w:rPr>
+                <w:b/>
+                <w:sz w:val="28"/>
+              </w:rPr>
+            </w:pPr>
+            <w:r>
+              <w:rPr>
+                <w:b/>
+                <w:sz w:val="28"/>
+              </w:rPr>
+              <w:t>Partecipanti</w:t>
+            </w:r>
+          </w:p>
+        </w:tc>
+        <w:tc>
+          <w:tcPr>
+            <w:tcW w:w="7932" w:type="dxa"/>
+          </w:tcPr>
+          <w:p>
+            <w:pPr>
+              <w:rPr>
+                <w:sz w:val="28"/>
+              </w:rPr>
+            </w:pPr>
+            <w:r>
+              <w:rPr>
+                <w:sz w:val="28"/>
+              </w:rPr>
+              <w:t>Mario: Admin</w:t>
+            </w:r>
+          </w:p>
+        </w:tc>
+      </w:tr>
+      <w:tr>
+        <w:tc>
+          <w:tcPr>
+            <w:tcW w:w="1696" w:type="dxa"/>
+          </w:tcPr>
+          <w:p>
+            <w:pPr>
+              <w:rPr>
+                <w:b/>
+                <w:sz w:val="28"/>
+              </w:rPr>
+            </w:pPr>
+            <w:r>
+              <w:rPr>
+                <w:b/>
+                <w:sz w:val="28"/>
+              </w:rPr>
+              <w:t>Flusso di eventi</w:t>
+            </w:r>
+          </w:p>
+        </w:tc>
+        <w:tc>
+          <w:tcPr>
+            <w:tcW w:w="7932" w:type="dxa"/>
+          </w:tcPr>
+          <w:p>
+            <w:pPr>
+              <w:rPr>
+                <w:sz w:val="28"/>
+              </w:rPr>
+            </w:pPr>
+            <w:r>
+              <w:rPr>
+                <w:sz w:val="28"/>
+              </w:rPr>
+              <w:t xml:space="preserve">Mario inizia la sua giornata lavorativa. Si collega al sito, clicca sul pulsante “login” nell’header, inserisce la sua </w:t>
+            </w:r>
+            <w:proofErr w:type="gramStart"/>
+            <w:r>
+              <w:rPr>
+                <w:sz w:val="28"/>
+              </w:rPr>
+              <w:t>email</w:t>
+            </w:r>
+            <w:proofErr w:type="gramEnd"/>
+            <w:r>
+              <w:rPr>
+                <w:sz w:val="28"/>
+              </w:rPr>
+              <w:t xml:space="preserve"> “acqua@virgilio.it” e la sua password “0000” nel </w:t>
+            </w:r>
+            <w:proofErr w:type="spellStart"/>
+            <w:r>
+              <w:rPr>
+                <w:sz w:val="28"/>
+              </w:rPr>
+              <w:t>form</w:t>
+            </w:r>
+            <w:proofErr w:type="spellEnd"/>
+            <w:r>
+              <w:rPr>
+                <w:sz w:val="28"/>
+              </w:rPr>
+              <w:t xml:space="preserve"> della pagina di login a cui è stato reindirizzato, clicca sul pulsante “login” della pagina e viene reindirizzato alla sua pagina personale. </w:t>
+            </w:r>
+          </w:p>
+          <w:p>
+            <w:pPr>
+              <w:rPr>
+                <w:sz w:val="28"/>
+              </w:rPr>
+            </w:pPr>
+            <w:r>
+              <w:rPr>
+                <w:sz w:val="28"/>
+              </w:rPr>
+              <w:t xml:space="preserve">Qui vede la sua </w:t>
+            </w:r>
+            <w:r>
+              <w:rPr>
+                <w:sz w:val="28"/>
+              </w:rPr>
+              <w:t>descrizione</w:t>
+            </w:r>
+            <w:r>
+              <w:rPr>
+                <w:sz w:val="28"/>
+              </w:rPr>
+              <w:t xml:space="preserve"> del profilo e, non soddisfatto, decide di modificarla. Clicca quindi </w:t>
+            </w:r>
+            <w:r>
+              <w:rPr>
+                <w:sz w:val="28"/>
+              </w:rPr>
+              <w:t>sul link “modifica descrizione…”</w:t>
+            </w:r>
+            <w:r>
+              <w:rPr>
+                <w:sz w:val="28"/>
+              </w:rPr>
+              <w:t xml:space="preserve"> </w:t>
+            </w:r>
+            <w:r>
+              <w:rPr>
+                <w:sz w:val="28"/>
+              </w:rPr>
+              <w:t xml:space="preserve">facendo comparire, al posto della vecchia descrizione, un box testuale in cui è contenuta la sua vecchia descrizione ed un pulsante “conferma”. La cancella e scrive “Mi chiamo Mario e sono un esperto di comunicazione”, clicca quindi </w:t>
+            </w:r>
+            <w:r>
+              <w:rPr>
+                <w:sz w:val="28"/>
+              </w:rPr>
+              <w:t xml:space="preserve">“conferma”. </w:t>
+            </w:r>
+            <w:r>
+              <w:rPr>
+                <w:sz w:val="28"/>
+              </w:rPr>
+              <w:t>Il box testuale ed il pulsante conferma spariscono, lasciando al loro posto la nuova descrizione.</w:t>
+            </w:r>
+          </w:p>
+          <w:p>
+            <w:pPr>
+              <w:rPr>
+                <w:sz w:val="28"/>
+              </w:rPr>
+            </w:pPr>
+            <w:bookmarkStart w:id="2" w:name="_GoBack"/>
+            <w:bookmarkEnd w:id="2"/>
+            <w:r>
+              <w:rPr>
+                <w:sz w:val="28"/>
+              </w:rPr>
+              <w:t xml:space="preserve"> Soddisfatto, continua la sua navigazione.</w:t>
+            </w:r>
+          </w:p>
+        </w:tc>
+      </w:tr>
+    </w:tbl>
     <w:p>
       <w:pPr>
         <w:rPr>

</xml_diff>